<commit_message>
Updating documentation, scan xlsx
</commit_message>
<xml_diff>
--- a/readme.docx
+++ b/readme.docx
@@ -1,6 +1,6 @@
 
 <file path=word/document.xml><?xml version="1.0" encoding="utf-8"?>
-<w:document xmlns:wpc="http://schemas.microsoft.com/office/word/2010/wordprocessingCanvas" xmlns:cx="http://schemas.microsoft.com/office/drawing/2014/chartex" xmlns:cx1="http://schemas.microsoft.com/office/drawing/2015/9/8/chartex" xmlns:cx2="http://schemas.microsoft.com/office/drawing/2015/10/21/chartex" xmlns:cx3="http://schemas.microsoft.com/office/drawing/2016/5/9/chartex" xmlns:cx4="http://schemas.microsoft.com/office/drawing/2016/5/10/chartex" xmlns:cx5="http://schemas.microsoft.com/office/drawing/2016/5/11/chartex" xmlns:cx6="http://schemas.microsoft.com/office/drawing/2016/5/12/chartex" xmlns:cx7="http://schemas.microsoft.com/office/drawing/2016/5/13/chartex" xmlns:cx8="http://schemas.microsoft.com/office/drawing/2016/5/14/chartex" xmlns:mc="http://schemas.openxmlformats.org/markup-compatibility/2006" xmlns:aink="http://schemas.microsoft.com/office/drawing/2016/ink" xmlns:am3d="http://schemas.microsoft.com/office/drawing/2017/model3d" xmlns:o="urn:schemas-microsoft-com:office:office" xmlns:r="http://schemas.openxmlformats.org/officeDocument/2006/relationships" xmlns:m="http://schemas.openxmlformats.org/officeDocument/2006/math" xmlns:v="urn:schemas-microsoft-com:vml" xmlns:wp14="http://schemas.microsoft.com/office/word/2010/wordprocessingDrawing" xmlns:wp="http://schemas.openxmlformats.org/drawingml/2006/wordprocessingDrawing" xmlns:w10="urn:schemas-microsoft-com:office:word" xmlns:w="http://schemas.openxmlformats.org/wordprocessingml/2006/main" xmlns:w14="http://schemas.microsoft.com/office/word/2010/wordml" xmlns:w15="http://schemas.microsoft.com/office/word/2012/wordml" xmlns:w16cex="http://schemas.microsoft.com/office/word/2018/wordml/cex" xmlns:w16cid="http://schemas.microsoft.com/office/word/2016/wordml/cid" xmlns:w16="http://schemas.microsoft.com/office/word/2018/wordml" xmlns:w16se="http://schemas.microsoft.com/office/word/2015/wordml/symex" xmlns:wpg="http://schemas.microsoft.com/office/word/2010/wordprocessingGroup" xmlns:wpi="http://schemas.microsoft.com/office/word/2010/wordprocessingInk" xmlns:wne="http://schemas.microsoft.com/office/word/2006/wordml" xmlns:wps="http://schemas.microsoft.com/office/word/2010/wordprocessingShape" mc:Ignorable="w14 w15 w16se w16cid w16 w16cex wp14">
+<w:document xmlns:wpc="http://schemas.microsoft.com/office/word/2010/wordprocessingCanvas" xmlns:cx="http://schemas.microsoft.com/office/drawing/2014/chartex" xmlns:cx1="http://schemas.microsoft.com/office/drawing/2015/9/8/chartex" xmlns:cx2="http://schemas.microsoft.com/office/drawing/2015/10/21/chartex" xmlns:cx3="http://schemas.microsoft.com/office/drawing/2016/5/9/chartex" xmlns:cx4="http://schemas.microsoft.com/office/drawing/2016/5/10/chartex" xmlns:cx5="http://schemas.microsoft.com/office/drawing/2016/5/11/chartex" xmlns:cx6="http://schemas.microsoft.com/office/drawing/2016/5/12/chartex" xmlns:cx7="http://schemas.microsoft.com/office/drawing/2016/5/13/chartex" xmlns:cx8="http://schemas.microsoft.com/office/drawing/2016/5/14/chartex" xmlns:mc="http://schemas.openxmlformats.org/markup-compatibility/2006" xmlns:aink="http://schemas.microsoft.com/office/drawing/2016/ink" xmlns:am3d="http://schemas.microsoft.com/office/drawing/2017/model3d" xmlns:o="urn:schemas-microsoft-com:office:office" xmlns:r="http://schemas.openxmlformats.org/officeDocument/2006/relationships" xmlns:m="http://schemas.openxmlformats.org/officeDocument/2006/math" xmlns:v="urn:schemas-microsoft-com:vml" xmlns:wp14="http://schemas.microsoft.com/office/word/2010/wordprocessingDrawing" xmlns:wp="http://schemas.openxmlformats.org/drawingml/2006/wordprocessingDrawing" xmlns:w10="urn:schemas-microsoft-com:office:word" xmlns:w="http://schemas.openxmlformats.org/wordprocessingml/2006/main" xmlns:w14="http://schemas.microsoft.com/office/word/2010/wordml" xmlns:w15="http://schemas.microsoft.com/office/word/2012/wordml" xmlns:w16cex="http://schemas.microsoft.com/office/word/2018/wordml/cex" xmlns:w16cid="http://schemas.microsoft.com/office/word/2016/wordml/cid" xmlns:w16="http://schemas.microsoft.com/office/word/2018/wordml" xmlns:w16sdtdh="http://schemas.microsoft.com/office/word/2020/wordml/sdtdatahash" xmlns:w16se="http://schemas.microsoft.com/office/word/2015/wordml/symex" xmlns:wpg="http://schemas.microsoft.com/office/word/2010/wordprocessingGroup" xmlns:wpi="http://schemas.microsoft.com/office/word/2010/wordprocessingInk" xmlns:wne="http://schemas.microsoft.com/office/word/2006/wordml" xmlns:wps="http://schemas.microsoft.com/office/word/2010/wordprocessingShape" mc:Ignorable="w14 w15 w16se w16cid w16 w16cex w16sdtdh wp14">
   <w:body>
     <w:p>
       <w:pPr>
@@ -19,8 +19,18 @@
         <w:rPr>
           <w:rFonts w:ascii="Calibri" w:eastAsia="Calibri" w:hAnsi="Calibri" w:cs="Times New Roman"/>
         </w:rPr>
-        <w:t>Locate a machine that has Microsoft Office installed, and not connected to the network via wifi</w:t>
-      </w:r>
+        <w:t xml:space="preserve">Locate a machine that has Microsoft Office installed, and not connected to the network via </w:t>
+      </w:r>
+      <w:proofErr w:type="spellStart"/>
+      <w:proofErr w:type="gramStart"/>
+      <w:r>
+        <w:rPr>
+          <w:rFonts w:ascii="Calibri" w:eastAsia="Calibri" w:hAnsi="Calibri" w:cs="Times New Roman"/>
+        </w:rPr>
+        <w:t>wifi</w:t>
+      </w:r>
+      <w:proofErr w:type="spellEnd"/>
+      <w:proofErr w:type="gramEnd"/>
     </w:p>
     <w:p>
       <w:pPr>
@@ -38,7 +48,21 @@
         <w:rPr>
           <w:rFonts w:ascii="Calibri" w:eastAsia="Calibri" w:hAnsi="Calibri" w:cs="Times New Roman"/>
         </w:rPr>
-        <w:t>The server should not be hosting any business critical applications (like the file share server itself)</w:t>
+        <w:t xml:space="preserve">The server should not be hosting any </w:t>
+      </w:r>
+      <w:proofErr w:type="gramStart"/>
+      <w:r>
+        <w:rPr>
+          <w:rFonts w:ascii="Calibri" w:eastAsia="Calibri" w:hAnsi="Calibri" w:cs="Times New Roman"/>
+        </w:rPr>
+        <w:t>business critical</w:t>
+      </w:r>
+      <w:proofErr w:type="gramEnd"/>
+      <w:r>
+        <w:rPr>
+          <w:rFonts w:ascii="Calibri" w:eastAsia="Calibri" w:hAnsi="Calibri" w:cs="Times New Roman"/>
+        </w:rPr>
+        <w:t xml:space="preserve"> applications (like the file share server itself)</w:t>
       </w:r>
     </w:p>
     <w:p>
@@ -76,8 +100,16 @@
         <w:rPr>
           <w:rFonts w:ascii="Calibri" w:eastAsia="Calibri" w:hAnsi="Calibri" w:cs="Times New Roman"/>
         </w:rPr>
-        <w:t>Open a PowerShell prompt as administrator, change working directory to c:\scripts</w:t>
-      </w:r>
+        <w:t xml:space="preserve">Open a PowerShell prompt as administrator, change working directory to </w:t>
+      </w:r>
+      <w:proofErr w:type="gramStart"/>
+      <w:r>
+        <w:rPr>
+          <w:rFonts w:ascii="Calibri" w:eastAsia="Calibri" w:hAnsi="Calibri" w:cs="Times New Roman"/>
+        </w:rPr>
+        <w:t>c:\scripts</w:t>
+      </w:r>
+      <w:proofErr w:type="gramEnd"/>
     </w:p>
     <w:p>
       <w:pPr>
@@ -95,7 +127,21 @@
         <w:rPr>
           <w:rFonts w:ascii="Calibri" w:eastAsia="Calibri" w:hAnsi="Calibri" w:cs="Times New Roman"/>
         </w:rPr>
-        <w:t>The first time you run the script, type the following: Set-ExecutionPolicy Unrestricted</w:t>
+        <w:t>The first time you run the script, type the following: Set-</w:t>
+      </w:r>
+      <w:proofErr w:type="spellStart"/>
+      <w:r>
+        <w:rPr>
+          <w:rFonts w:ascii="Calibri" w:eastAsia="Calibri" w:hAnsi="Calibri" w:cs="Times New Roman"/>
+        </w:rPr>
+        <w:t>ExecutionPolicy</w:t>
+      </w:r>
+      <w:proofErr w:type="spellEnd"/>
+      <w:r>
+        <w:rPr>
+          <w:rFonts w:ascii="Calibri" w:eastAsia="Calibri" w:hAnsi="Calibri" w:cs="Times New Roman"/>
+        </w:rPr>
+        <w:t xml:space="preserve"> Unrestricted</w:t>
       </w:r>
     </w:p>
     <w:p>
@@ -132,8 +178,105 @@
         <w:rPr>
           <w:rFonts w:ascii="Calibri" w:eastAsia="Calibri" w:hAnsi="Calibri" w:cs="Times New Roman"/>
         </w:rPr>
-        <w:t xml:space="preserve"> .\pre_migration_master.ps1 -mode "XXXX</w:t>
-      </w:r>
+        <w:t>.\pre_migration_master.ps1 -mode "</w:t>
+      </w:r>
+      <w:proofErr w:type="gramStart"/>
+      <w:r>
+        <w:rPr>
+          <w:rFonts w:ascii="Calibri" w:eastAsia="Calibri" w:hAnsi="Calibri" w:cs="Times New Roman"/>
+        </w:rPr>
+        <w:t>Install</w:t>
+      </w:r>
+      <w:proofErr w:type="gramEnd"/>
+      <w:r>
+        <w:rPr>
+          <w:rFonts w:ascii="Calibri" w:eastAsia="Calibri" w:hAnsi="Calibri" w:cs="Times New Roman"/>
+        </w:rPr>
+        <w:t>”</w:t>
+      </w:r>
+    </w:p>
+    <w:p>
+      <w:pPr>
+        <w:spacing w:line="256" w:lineRule="auto"/>
+        <w:ind w:firstLine="720"/>
+        <w:rPr>
+          <w:rFonts w:ascii="Calibri" w:eastAsia="Calibri" w:hAnsi="Calibri" w:cs="Times New Roman"/>
+        </w:rPr>
+      </w:pPr>
+      <w:r>
+        <w:rPr>
+          <w:rFonts w:ascii="Calibri" w:eastAsia="Calibri" w:hAnsi="Calibri" w:cs="Times New Roman"/>
+        </w:rPr>
+        <w:t xml:space="preserve"> .\pre_migration_master.ps1 -mode "</w:t>
+      </w:r>
+      <w:r>
+        <w:rPr>
+          <w:rFonts w:ascii="Calibri" w:eastAsia="Calibri" w:hAnsi="Calibri" w:cs="Times New Roman"/>
+        </w:rPr>
+        <w:t>Import”</w:t>
+      </w:r>
+    </w:p>
+    <w:p>
+      <w:pPr>
+        <w:spacing w:line="256" w:lineRule="auto"/>
+        <w:ind w:firstLine="720"/>
+        <w:rPr>
+          <w:rFonts w:ascii="Calibri" w:eastAsia="Calibri" w:hAnsi="Calibri" w:cs="Times New Roman"/>
+        </w:rPr>
+      </w:pPr>
+      <w:r>
+        <w:rPr>
+          <w:rFonts w:ascii="Calibri" w:eastAsia="Calibri" w:hAnsi="Calibri" w:cs="Times New Roman"/>
+        </w:rPr>
+        <w:t xml:space="preserve"> </w:t>
+      </w:r>
+      <w:r>
+        <w:rPr>
+          <w:rFonts w:ascii="Calibri" w:eastAsia="Calibri" w:hAnsi="Calibri" w:cs="Times New Roman"/>
+        </w:rPr>
+        <w:t>.\pre_migration_master.ps1 -mode "</w:t>
+      </w:r>
+      <w:r>
+        <w:rPr>
+          <w:rFonts w:ascii="Calibri" w:eastAsia="Calibri" w:hAnsi="Calibri" w:cs="Times New Roman"/>
+        </w:rPr>
+        <w:t>Scan</w:t>
+      </w:r>
+      <w:r>
+        <w:rPr>
+          <w:rFonts w:ascii="Calibri" w:eastAsia="Calibri" w:hAnsi="Calibri" w:cs="Times New Roman"/>
+        </w:rPr>
+        <w:t>”</w:t>
+      </w:r>
+      <w:r>
+        <w:rPr>
+          <w:rFonts w:ascii="Calibri" w:eastAsia="Calibri" w:hAnsi="Calibri" w:cs="Times New Roman"/>
+        </w:rPr>
+        <w:t xml:space="preserve"> -</w:t>
+      </w:r>
+      <w:proofErr w:type="spellStart"/>
+      <w:r>
+        <w:rPr>
+          <w:rFonts w:ascii="Calibri" w:eastAsia="Calibri" w:hAnsi="Calibri" w:cs="Times New Roman"/>
+        </w:rPr>
+        <w:t>batchnumber</w:t>
+      </w:r>
+      <w:proofErr w:type="spellEnd"/>
+      <w:r>
+        <w:rPr>
+          <w:rFonts w:ascii="Calibri" w:eastAsia="Calibri" w:hAnsi="Calibri" w:cs="Times New Roman"/>
+        </w:rPr>
+        <w:t xml:space="preserve"> 1</w:t>
+      </w:r>
+    </w:p>
+    <w:p>
+      <w:pPr>
+        <w:spacing w:line="256" w:lineRule="auto"/>
+        <w:ind w:firstLine="720"/>
+        <w:rPr>
+          <w:rFonts w:ascii="Calibri" w:eastAsia="Calibri" w:hAnsi="Calibri" w:cs="Times New Roman"/>
+        </w:rPr>
+      </w:pPr>
     </w:p>
     <w:p>
       <w:pPr>
@@ -159,21 +302,65 @@
     </w:p>
     <w:p>
       <w:pPr>
+        <w:pStyle w:val="ListParagraph"/>
         <w:numPr>
           <w:ilvl w:val="0"/>
           <w:numId w:val="6"/>
         </w:numPr>
         <w:spacing w:line="256" w:lineRule="auto"/>
-        <w:contextualSpacing/>
-        <w:rPr>
-          <w:rFonts w:ascii="Calibri" w:eastAsia="Calibri" w:hAnsi="Calibri" w:cs="Times New Roman"/>
-        </w:rPr>
-      </w:pPr>
-      <w:r>
-        <w:rPr>
-          <w:rFonts w:ascii="Calibri" w:eastAsia="Calibri" w:hAnsi="Calibri" w:cs="Times New Roman"/>
-        </w:rPr>
-        <w:t>-mode “single” =  used to run the scan on a single directory</w:t>
+        <w:rPr>
+          <w:rFonts w:ascii="Calibri" w:eastAsia="Calibri" w:hAnsi="Calibri" w:cs="Times New Roman"/>
+        </w:rPr>
+      </w:pPr>
+      <w:r>
+        <w:rPr>
+          <w:rFonts w:ascii="Calibri" w:eastAsia="Calibri" w:hAnsi="Calibri" w:cs="Times New Roman"/>
+        </w:rPr>
+        <w:t>-mode "Import</w:t>
+      </w:r>
+      <w:proofErr w:type="gramStart"/>
+      <w:r>
+        <w:rPr>
+          <w:rFonts w:ascii="Calibri" w:eastAsia="Calibri" w:hAnsi="Calibri" w:cs="Times New Roman"/>
+        </w:rPr>
+        <w:t xml:space="preserve">" </w:t>
+      </w:r>
+      <w:r>
+        <w:rPr>
+          <w:rFonts w:ascii="Calibri" w:eastAsia="Calibri" w:hAnsi="Calibri" w:cs="Times New Roman"/>
+        </w:rPr>
+        <w:t>:</w:t>
+      </w:r>
+      <w:proofErr w:type="gramEnd"/>
+      <w:r>
+        <w:rPr>
+          <w:rFonts w:ascii="Calibri" w:eastAsia="Calibri" w:hAnsi="Calibri" w:cs="Times New Roman"/>
+        </w:rPr>
+        <w:t xml:space="preserve"> I</w:t>
+      </w:r>
+      <w:r>
+        <w:rPr>
+          <w:rFonts w:ascii="Calibri" w:eastAsia="Calibri" w:hAnsi="Calibri" w:cs="Times New Roman"/>
+        </w:rPr>
+        <w:t xml:space="preserve">mport </w:t>
+      </w:r>
+      <w:r>
+        <w:rPr>
+          <w:rFonts w:ascii="Calibri" w:eastAsia="Calibri" w:hAnsi="Calibri" w:cs="Times New Roman"/>
+        </w:rPr>
+        <w:t xml:space="preserve">xlsx spreadsheet containing </w:t>
+      </w:r>
+      <w:r>
+        <w:rPr>
+          <w:rFonts w:ascii="Calibri" w:eastAsia="Calibri" w:hAnsi="Calibri" w:cs="Times New Roman"/>
+        </w:rPr>
+        <w:t xml:space="preserve">of source directories </w:t>
+      </w:r>
+      <w:r>
+        <w:rPr>
+          <w:rFonts w:ascii="Calibri" w:eastAsia="Calibri" w:hAnsi="Calibri" w:cs="Times New Roman"/>
+        </w:rPr>
+        <w:t>to scan</w:t>
       </w:r>
     </w:p>
     <w:p>
@@ -192,7 +379,61 @@
         <w:rPr>
           <w:rFonts w:ascii="Calibri" w:eastAsia="Calibri" w:hAnsi="Calibri" w:cs="Times New Roman"/>
         </w:rPr>
-        <w:t>-mode "Import" = used to import csv mappings of source and destination directories or batch schedules</w:t>
+        <w:t>-mode "Scan"</w:t>
+      </w:r>
+      <w:r>
+        <w:rPr>
+          <w:rFonts w:ascii="Calibri" w:eastAsia="Calibri" w:hAnsi="Calibri" w:cs="Times New Roman"/>
+        </w:rPr>
+        <w:t>:</w:t>
+      </w:r>
+      <w:r>
+        <w:rPr>
+          <w:rFonts w:ascii="Calibri" w:eastAsia="Calibri" w:hAnsi="Calibri" w:cs="Times New Roman"/>
+        </w:rPr>
+        <w:t xml:space="preserve"> runs the scan on the directories imported into the database for the given </w:t>
+      </w:r>
+      <w:proofErr w:type="spellStart"/>
+      <w:r>
+        <w:rPr>
+          <w:rFonts w:ascii="Calibri" w:eastAsia="Calibri" w:hAnsi="Calibri" w:cs="Times New Roman"/>
+        </w:rPr>
+        <w:t>BatchNumber</w:t>
+      </w:r>
+      <w:proofErr w:type="spellEnd"/>
+      <w:r>
+        <w:rPr>
+          <w:rFonts w:ascii="Calibri" w:eastAsia="Calibri" w:hAnsi="Calibri" w:cs="Times New Roman"/>
+        </w:rPr>
+        <w:t xml:space="preserve"> </w:t>
+      </w:r>
+      <w:r>
+        <w:rPr>
+          <w:rFonts w:ascii="Calibri" w:eastAsia="Calibri" w:hAnsi="Calibri" w:cs="Times New Roman"/>
+          <w:b/>
+          <w:bCs/>
+        </w:rPr>
+        <w:t>OR</w:t>
+      </w:r>
+      <w:r>
+        <w:rPr>
+          <w:rFonts w:ascii="Calibri" w:eastAsia="Calibri" w:hAnsi="Calibri" w:cs="Times New Roman"/>
+        </w:rPr>
+        <w:t xml:space="preserve"> </w:t>
+      </w:r>
+      <w:proofErr w:type="spellStart"/>
+      <w:r>
+        <w:rPr>
+          <w:rFonts w:ascii="Calibri" w:eastAsia="Calibri" w:hAnsi="Calibri" w:cs="Times New Roman"/>
+        </w:rPr>
+        <w:t>SourceId</w:t>
+      </w:r>
+      <w:proofErr w:type="spellEnd"/>
+      <w:r>
+        <w:rPr>
+          <w:rFonts w:ascii="Calibri" w:eastAsia="Calibri" w:hAnsi="Calibri" w:cs="Times New Roman"/>
+        </w:rPr>
+        <w:t xml:space="preserve"> passed in.</w:t>
       </w:r>
     </w:p>
     <w:p>
@@ -211,13 +452,349 @@
         <w:rPr>
           <w:rFonts w:ascii="Calibri" w:eastAsia="Calibri" w:hAnsi="Calibri" w:cs="Times New Roman"/>
         </w:rPr>
-        <w:t xml:space="preserve">-mode "Scan" = runs the scan on the directories imported into the database for the given BatchNumber </w:t>
-      </w:r>
-      <w:r>
+        <w:t>-mode "</w:t>
+      </w:r>
+      <w:proofErr w:type="spellStart"/>
+      <w:r>
+        <w:rPr>
+          <w:rFonts w:ascii="Calibri" w:eastAsia="Calibri" w:hAnsi="Calibri" w:cs="Times New Roman"/>
+        </w:rPr>
+        <w:t>BatchReport</w:t>
+      </w:r>
+      <w:proofErr w:type="spellEnd"/>
+      <w:proofErr w:type="gramStart"/>
+      <w:r>
+        <w:rPr>
+          <w:rFonts w:ascii="Calibri" w:eastAsia="Calibri" w:hAnsi="Calibri" w:cs="Times New Roman"/>
+        </w:rPr>
+        <w:t xml:space="preserve">" </w:t>
+      </w:r>
+      <w:r>
+        <w:rPr>
+          <w:rFonts w:ascii="Calibri" w:eastAsia="Calibri" w:hAnsi="Calibri" w:cs="Times New Roman"/>
+        </w:rPr>
+        <w:t>:</w:t>
+      </w:r>
+      <w:proofErr w:type="gramEnd"/>
+      <w:r>
+        <w:rPr>
+          <w:rFonts w:ascii="Calibri" w:eastAsia="Calibri" w:hAnsi="Calibri" w:cs="Times New Roman"/>
+        </w:rPr>
+        <w:t xml:space="preserve"> </w:t>
+      </w:r>
+      <w:r>
+        <w:rPr>
+          <w:rFonts w:ascii="Calibri" w:eastAsia="Calibri" w:hAnsi="Calibri" w:cs="Times New Roman"/>
+        </w:rPr>
+        <w:t>output the scan results in a grid view window</w:t>
+      </w:r>
+    </w:p>
+    <w:p>
+      <w:pPr>
+        <w:spacing w:line="256" w:lineRule="auto"/>
+        <w:rPr>
+          <w:rFonts w:ascii="Calibri" w:eastAsia="Calibri" w:hAnsi="Calibri" w:cs="Times New Roman"/>
+        </w:rPr>
+      </w:pPr>
+      <w:r>
+        <w:rPr>
+          <w:rFonts w:ascii="Calibri" w:eastAsia="Calibri" w:hAnsi="Calibri" w:cs="Times New Roman"/>
+        </w:rPr>
+        <w:t>------------------------------------------------------</w:t>
+      </w:r>
+    </w:p>
+    <w:p>
+      <w:pPr>
+        <w:numPr>
+          <w:ilvl w:val="0"/>
+          <w:numId w:val="7"/>
+        </w:numPr>
+        <w:spacing w:line="256" w:lineRule="auto"/>
+        <w:contextualSpacing/>
+        <w:rPr>
+          <w:rFonts w:ascii="Calibri" w:eastAsia="Calibri" w:hAnsi="Calibri" w:cs="Times New Roman"/>
+        </w:rPr>
+      </w:pPr>
+      <w:r>
+        <w:rPr>
+          <w:rFonts w:ascii="Calibri" w:eastAsia="Calibri" w:hAnsi="Calibri" w:cs="Times New Roman"/>
+        </w:rPr>
+        <w:t>-</w:t>
+      </w:r>
+      <w:proofErr w:type="spellStart"/>
+      <w:r>
+        <w:rPr>
+          <w:rFonts w:ascii="Calibri" w:eastAsia="Calibri" w:hAnsi="Calibri" w:cs="Times New Roman"/>
+        </w:rPr>
+        <w:t>BatchNumber</w:t>
+      </w:r>
+      <w:proofErr w:type="spellEnd"/>
+      <w:r>
+        <w:rPr>
+          <w:rFonts w:ascii="Calibri" w:eastAsia="Calibri" w:hAnsi="Calibri" w:cs="Times New Roman"/>
+        </w:rPr>
+        <w:t xml:space="preserve"> "XXXX" = XXXX is the batch number to scan</w:t>
+      </w:r>
+    </w:p>
+    <w:p>
+      <w:pPr>
+        <w:numPr>
+          <w:ilvl w:val="0"/>
+          <w:numId w:val="7"/>
+        </w:numPr>
+        <w:spacing w:line="256" w:lineRule="auto"/>
+        <w:contextualSpacing/>
+        <w:rPr>
+          <w:rFonts w:ascii="Calibri" w:eastAsia="Calibri" w:hAnsi="Calibri" w:cs="Times New Roman"/>
+        </w:rPr>
+      </w:pPr>
+      <w:r>
+        <w:rPr>
+          <w:rFonts w:ascii="Calibri" w:eastAsia="Calibri" w:hAnsi="Calibri" w:cs="Times New Roman"/>
+        </w:rPr>
+        <w:t>-</w:t>
+      </w:r>
+      <w:proofErr w:type="spellStart"/>
+      <w:r>
+        <w:rPr>
+          <w:rFonts w:ascii="Calibri" w:eastAsia="Calibri" w:hAnsi="Calibri" w:cs="Times New Roman"/>
+        </w:rPr>
+        <w:t>SourceId</w:t>
+      </w:r>
+      <w:proofErr w:type="spellEnd"/>
+      <w:r>
+        <w:rPr>
+          <w:rFonts w:ascii="Calibri" w:eastAsia="Calibri" w:hAnsi="Calibri" w:cs="Times New Roman"/>
+        </w:rPr>
+        <w:t xml:space="preserve"> "XXXX" = XXXX is the </w:t>
+      </w:r>
+      <w:r>
+        <w:rPr>
+          <w:rFonts w:ascii="Calibri" w:eastAsia="Calibri" w:hAnsi="Calibri" w:cs="Times New Roman"/>
+        </w:rPr>
+        <w:t>Source</w:t>
+      </w:r>
+      <w:r>
+        <w:rPr>
+          <w:rFonts w:ascii="Calibri" w:eastAsia="Calibri" w:hAnsi="Calibri" w:cs="Times New Roman"/>
+        </w:rPr>
+        <w:t xml:space="preserve"> Id to scan</w:t>
+      </w:r>
+    </w:p>
+    <w:p>
+      <w:pPr>
+        <w:spacing w:line="256" w:lineRule="auto"/>
+        <w:rPr>
+          <w:rFonts w:ascii="Calibri" w:eastAsia="Calibri" w:hAnsi="Calibri" w:cs="Times New Roman"/>
+        </w:rPr>
+      </w:pPr>
+    </w:p>
+    <w:p>
+      <w:pPr>
+        <w:spacing w:line="256" w:lineRule="auto"/>
         <w:rPr>
           <w:rFonts w:ascii="Calibri" w:eastAsia="Calibri" w:hAnsi="Calibri" w:cs="Times New Roman"/>
           <w:b/>
           <w:bCs/>
+          <w:sz w:val="28"/>
+          <w:szCs w:val="28"/>
+        </w:rPr>
+      </w:pPr>
+      <w:r>
+        <w:rPr>
+          <w:rFonts w:ascii="Calibri" w:eastAsia="Calibri" w:hAnsi="Calibri" w:cs="Times New Roman"/>
+          <w:b/>
+          <w:bCs/>
+          <w:sz w:val="28"/>
+          <w:szCs w:val="28"/>
+        </w:rPr>
+        <w:t>Xlsx</w:t>
+      </w:r>
+      <w:r>
+        <w:rPr>
+          <w:rFonts w:ascii="Calibri" w:eastAsia="Calibri" w:hAnsi="Calibri" w:cs="Times New Roman"/>
+          <w:b/>
+          <w:bCs/>
+          <w:sz w:val="28"/>
+          <w:szCs w:val="28"/>
+        </w:rPr>
+        <w:t xml:space="preserve"> Format for Import</w:t>
+      </w:r>
+    </w:p>
+    <w:p>
+      <w:pPr>
+        <w:spacing w:line="256" w:lineRule="auto"/>
+        <w:rPr>
+          <w:rFonts w:ascii="Calibri" w:eastAsia="Calibri" w:hAnsi="Calibri" w:cs="Times New Roman"/>
+        </w:rPr>
+      </w:pPr>
+      <w:r>
+        <w:rPr>
+          <w:rFonts w:ascii="Calibri" w:eastAsia="Calibri" w:hAnsi="Calibri" w:cs="Times New Roman"/>
+        </w:rPr>
+        <w:t xml:space="preserve">See </w:t>
+      </w:r>
+      <w:proofErr w:type="spellStart"/>
+      <w:proofErr w:type="gramStart"/>
+      <w:r>
+        <w:rPr>
+          <w:rFonts w:ascii="Calibri" w:eastAsia="Calibri" w:hAnsi="Calibri" w:cs="Times New Roman"/>
+        </w:rPr>
+        <w:t>scan.xslx</w:t>
+      </w:r>
+      <w:proofErr w:type="spellEnd"/>
+      <w:proofErr w:type="gramEnd"/>
+      <w:r>
+        <w:rPr>
+          <w:rFonts w:ascii="Calibri" w:eastAsia="Calibri" w:hAnsi="Calibri" w:cs="Times New Roman"/>
+        </w:rPr>
+        <w:t xml:space="preserve"> for import spreadsheet format</w:t>
+      </w:r>
+    </w:p>
+    <w:p>
+      <w:pPr>
+        <w:spacing w:line="256" w:lineRule="auto"/>
+        <w:rPr>
+          <w:rFonts w:ascii="Calibri" w:eastAsia="Calibri" w:hAnsi="Calibri" w:cs="Times New Roman"/>
+        </w:rPr>
+      </w:pPr>
+    </w:p>
+    <w:p>
+      <w:pPr>
+        <w:spacing w:line="256" w:lineRule="auto"/>
+        <w:rPr>
+          <w:rFonts w:ascii="Calibri" w:eastAsia="Calibri" w:hAnsi="Calibri" w:cs="Times New Roman"/>
+          <w:b/>
+          <w:bCs/>
+          <w:sz w:val="28"/>
+          <w:szCs w:val="28"/>
+        </w:rPr>
+      </w:pPr>
+      <w:r>
+        <w:rPr>
+          <w:rFonts w:ascii="Calibri" w:eastAsia="Calibri" w:hAnsi="Calibri" w:cs="Times New Roman"/>
+          <w:b/>
+          <w:bCs/>
+          <w:sz w:val="28"/>
+          <w:szCs w:val="28"/>
+        </w:rPr>
+        <w:t>Generate Reports With reports.ps1</w:t>
+      </w:r>
+    </w:p>
+    <w:p>
+      <w:pPr>
+        <w:spacing w:line="256" w:lineRule="auto"/>
+        <w:ind w:firstLine="720"/>
+        <w:rPr>
+          <w:rFonts w:ascii="Calibri" w:eastAsia="Calibri" w:hAnsi="Calibri" w:cs="Times New Roman"/>
+        </w:rPr>
+      </w:pPr>
+      <w:r>
+        <w:rPr>
+          <w:rFonts w:ascii="Calibri" w:eastAsia="Calibri" w:hAnsi="Calibri" w:cs="Times New Roman"/>
+        </w:rPr>
+        <w:t>.\reports.ps1 -</w:t>
+      </w:r>
+      <w:proofErr w:type="spellStart"/>
+      <w:r>
+        <w:rPr>
+          <w:rFonts w:ascii="Calibri" w:eastAsia="Calibri" w:hAnsi="Calibri" w:cs="Times New Roman"/>
+        </w:rPr>
+        <w:t>BatchNumber</w:t>
+      </w:r>
+      <w:proofErr w:type="spellEnd"/>
+      <w:r>
+        <w:rPr>
+          <w:rFonts w:ascii="Calibri" w:eastAsia="Calibri" w:hAnsi="Calibri" w:cs="Times New Roman"/>
+        </w:rPr>
+        <w:t xml:space="preserve"> "XXXX"</w:t>
+      </w:r>
+    </w:p>
+    <w:p>
+      <w:pPr>
+        <w:spacing w:line="256" w:lineRule="auto"/>
+        <w:ind w:firstLine="720"/>
+        <w:rPr>
+          <w:rFonts w:ascii="Calibri" w:eastAsia="Calibri" w:hAnsi="Calibri" w:cs="Times New Roman"/>
+        </w:rPr>
+      </w:pPr>
+      <w:r>
+        <w:rPr>
+          <w:rFonts w:ascii="Calibri" w:eastAsia="Calibri" w:hAnsi="Calibri" w:cs="Times New Roman"/>
+        </w:rPr>
+        <w:t>.\reports.ps1 -</w:t>
+      </w:r>
+      <w:proofErr w:type="spellStart"/>
+      <w:r>
+        <w:rPr>
+          <w:rFonts w:ascii="Calibri" w:eastAsia="Calibri" w:hAnsi="Calibri" w:cs="Times New Roman"/>
+        </w:rPr>
+        <w:t>OwnerId</w:t>
+      </w:r>
+      <w:proofErr w:type="spellEnd"/>
+      <w:r>
+        <w:rPr>
+          <w:rFonts w:ascii="Calibri" w:eastAsia="Calibri" w:hAnsi="Calibri" w:cs="Times New Roman"/>
+        </w:rPr>
+        <w:t xml:space="preserve"> "XXXX"</w:t>
+      </w:r>
+    </w:p>
+    <w:p>
+      <w:pPr>
+        <w:spacing w:line="256" w:lineRule="auto"/>
+        <w:rPr>
+          <w:rFonts w:ascii="Calibri" w:eastAsia="Calibri" w:hAnsi="Calibri" w:cs="Times New Roman"/>
+        </w:rPr>
+      </w:pPr>
+      <w:r>
+        <w:rPr>
+          <w:rFonts w:ascii="Calibri" w:eastAsia="Calibri" w:hAnsi="Calibri" w:cs="Times New Roman"/>
+          <w:b/>
+          <w:bCs/>
+          <w:sz w:val="28"/>
+          <w:szCs w:val="28"/>
+        </w:rPr>
+        <w:tab/>
+      </w:r>
+      <w:r>
+        <w:rPr>
+          <w:rFonts w:ascii="Calibri" w:eastAsia="Calibri" w:hAnsi="Calibri" w:cs="Times New Roman"/>
+        </w:rPr>
+        <w:t xml:space="preserve">Generates reports </w:t>
+      </w:r>
+      <w:r>
+        <w:rPr>
+          <w:rFonts w:ascii="Calibri" w:eastAsia="Calibri" w:hAnsi="Calibri" w:cs="Times New Roman"/>
+          <w:b/>
+          <w:bCs/>
+        </w:rPr>
+        <w:t>after</w:t>
+      </w:r>
+      <w:r>
+        <w:rPr>
+          <w:rFonts w:ascii="Calibri" w:eastAsia="Calibri" w:hAnsi="Calibri" w:cs="Times New Roman"/>
+        </w:rPr>
+        <w:t xml:space="preserve"> the scan is completed for the given </w:t>
+      </w:r>
+      <w:proofErr w:type="spellStart"/>
+      <w:r>
+        <w:rPr>
+          <w:rFonts w:ascii="Calibri" w:eastAsia="Calibri" w:hAnsi="Calibri" w:cs="Times New Roman"/>
+        </w:rPr>
+        <w:t>BatchNumber</w:t>
+      </w:r>
+      <w:proofErr w:type="spellEnd"/>
+      <w:r>
+        <w:rPr>
+          <w:rFonts w:ascii="Calibri" w:eastAsia="Calibri" w:hAnsi="Calibri" w:cs="Times New Roman"/>
+        </w:rPr>
+        <w:t xml:space="preserve"> </w:t>
+      </w:r>
+      <w:r>
+        <w:rPr>
+          <w:rFonts w:ascii="Calibri" w:eastAsia="Calibri" w:hAnsi="Calibri" w:cs="Times New Roman"/>
+          <w:b/>
+          <w:bCs/>
         </w:rPr>
         <w:t>OR</w:t>
       </w:r>
@@ -225,8 +802,30 @@
         <w:rPr>
           <w:rFonts w:ascii="Calibri" w:eastAsia="Calibri" w:hAnsi="Calibri" w:cs="Times New Roman"/>
         </w:rPr>
-        <w:t xml:space="preserve"> SourceId passed in.</w:t>
-      </w:r>
+        <w:t xml:space="preserve"> </w:t>
+      </w:r>
+      <w:proofErr w:type="spellStart"/>
+      <w:r>
+        <w:rPr>
+          <w:rFonts w:ascii="Calibri" w:eastAsia="Calibri" w:hAnsi="Calibri" w:cs="Times New Roman"/>
+        </w:rPr>
+        <w:t>OwnerId</w:t>
+      </w:r>
+      <w:proofErr w:type="spellEnd"/>
+      <w:r>
+        <w:rPr>
+          <w:rFonts w:ascii="Calibri" w:eastAsia="Calibri" w:hAnsi="Calibri" w:cs="Times New Roman"/>
+        </w:rPr>
+        <w:t>.</w:t>
+      </w:r>
+    </w:p>
+    <w:p>
+      <w:pPr>
+        <w:spacing w:line="256" w:lineRule="auto"/>
+        <w:rPr>
+          <w:rFonts w:ascii="Calibri" w:eastAsia="Calibri" w:hAnsi="Calibri" w:cs="Times New Roman"/>
+        </w:rPr>
+      </w:pPr>
     </w:p>
     <w:p>
       <w:pPr>
@@ -244,289 +843,22 @@
         <w:rPr>
           <w:rFonts w:ascii="Calibri" w:eastAsia="Calibri" w:hAnsi="Calibri" w:cs="Times New Roman"/>
         </w:rPr>
-        <w:t>-mode "BatchReport" = output the scan results in a grid view window</w:t>
-      </w:r>
-    </w:p>
-    <w:p>
-      <w:pPr>
-        <w:spacing w:line="256" w:lineRule="auto"/>
-        <w:rPr>
-          <w:rFonts w:ascii="Calibri" w:eastAsia="Calibri" w:hAnsi="Calibri" w:cs="Times New Roman"/>
-        </w:rPr>
-      </w:pPr>
-      <w:r>
-        <w:rPr>
-          <w:rFonts w:ascii="Calibri" w:eastAsia="Calibri" w:hAnsi="Calibri" w:cs="Times New Roman"/>
-        </w:rPr>
-        <w:t>------------------------------------------------------</w:t>
-      </w:r>
-    </w:p>
-    <w:p>
-      <w:pPr>
-        <w:numPr>
-          <w:ilvl w:val="0"/>
-          <w:numId w:val="7"/>
-        </w:numPr>
-        <w:spacing w:line="256" w:lineRule="auto"/>
-        <w:contextualSpacing/>
-        <w:rPr>
-          <w:rFonts w:ascii="Calibri" w:eastAsia="Calibri" w:hAnsi="Calibri" w:cs="Times New Roman"/>
-        </w:rPr>
-      </w:pPr>
-      <w:r>
-        <w:rPr>
-          <w:rFonts w:ascii="Calibri" w:eastAsia="Calibri" w:hAnsi="Calibri" w:cs="Times New Roman"/>
-        </w:rPr>
-        <w:t>-path "XXXX" = XXXX is the path of a directory or csv file to import</w:t>
-      </w:r>
-    </w:p>
-    <w:p>
-      <w:pPr>
-        <w:numPr>
-          <w:ilvl w:val="0"/>
-          <w:numId w:val="7"/>
-        </w:numPr>
-        <w:spacing w:line="256" w:lineRule="auto"/>
-        <w:contextualSpacing/>
-        <w:rPr>
-          <w:rFonts w:ascii="Calibri" w:eastAsia="Calibri" w:hAnsi="Calibri" w:cs="Times New Roman"/>
-        </w:rPr>
-      </w:pPr>
-      <w:r>
-        <w:rPr>
-          <w:rFonts w:ascii="Calibri" w:eastAsia="Calibri" w:hAnsi="Calibri" w:cs="Times New Roman"/>
-        </w:rPr>
-        <w:t>-BatchNumber "XXXX" = XXXX is the batch number to scan</w:t>
-      </w:r>
-    </w:p>
-    <w:p>
-      <w:pPr>
-        <w:numPr>
-          <w:ilvl w:val="0"/>
-          <w:numId w:val="7"/>
-        </w:numPr>
-        <w:spacing w:line="256" w:lineRule="auto"/>
-        <w:contextualSpacing/>
-        <w:rPr>
-          <w:rFonts w:ascii="Calibri" w:eastAsia="Calibri" w:hAnsi="Calibri" w:cs="Times New Roman"/>
-        </w:rPr>
-      </w:pPr>
-      <w:r>
-        <w:rPr>
-          <w:rFonts w:ascii="Calibri" w:eastAsia="Calibri" w:hAnsi="Calibri" w:cs="Times New Roman"/>
-        </w:rPr>
-        <w:t>-SourceId "XXXX" = XXXX is the Owner Id to scan</w:t>
-      </w:r>
-    </w:p>
-    <w:p>
-      <w:pPr>
-        <w:spacing w:line="256" w:lineRule="auto"/>
-        <w:rPr>
-          <w:rFonts w:ascii="Calibri" w:eastAsia="Calibri" w:hAnsi="Calibri" w:cs="Times New Roman"/>
-        </w:rPr>
-      </w:pPr>
-    </w:p>
-    <w:p>
-      <w:pPr>
-        <w:spacing w:line="256" w:lineRule="auto"/>
-        <w:rPr>
-          <w:rFonts w:ascii="Calibri" w:eastAsia="Calibri" w:hAnsi="Calibri" w:cs="Times New Roman"/>
-          <w:b/>
-          <w:bCs/>
-          <w:sz w:val="28"/>
-          <w:szCs w:val="28"/>
-        </w:rPr>
-      </w:pPr>
-      <w:r>
-        <w:rPr>
-          <w:rFonts w:ascii="Calibri" w:eastAsia="Calibri" w:hAnsi="Calibri" w:cs="Times New Roman"/>
-          <w:b/>
-          <w:bCs/>
-          <w:sz w:val="28"/>
-          <w:szCs w:val="28"/>
-        </w:rPr>
-        <w:t>CSV Format for Import</w:t>
-      </w:r>
-    </w:p>
-    <w:p>
-      <w:pPr>
-        <w:spacing w:line="256" w:lineRule="auto"/>
-        <w:rPr>
-          <w:rFonts w:ascii="Calibri" w:eastAsia="Calibri" w:hAnsi="Calibri" w:cs="Times New Roman"/>
-          <w:u w:val="single"/>
-        </w:rPr>
-      </w:pPr>
-      <w:r>
-        <w:rPr>
-          <w:rFonts w:ascii="Calibri" w:eastAsia="Calibri" w:hAnsi="Calibri" w:cs="Times New Roman"/>
-          <w:u w:val="single"/>
-        </w:rPr>
-        <w:t>Directory Mapping Columns:</w:t>
-      </w:r>
-    </w:p>
-    <w:p>
-      <w:pPr>
-        <w:spacing w:line="256" w:lineRule="auto"/>
-        <w:rPr>
-          <w:rFonts w:ascii="Calibri" w:eastAsia="Calibri" w:hAnsi="Calibri" w:cs="Times New Roman"/>
-        </w:rPr>
-      </w:pPr>
-      <w:r>
-        <w:rPr>
-          <w:rFonts w:ascii="Calibri" w:eastAsia="Calibri" w:hAnsi="Calibri" w:cs="Times New Roman"/>
-        </w:rPr>
-        <w:t>BatchNumber, SourceDirectory, DestinationLibrary, DestinationFolder, Email</w:t>
-      </w:r>
-    </w:p>
-    <w:p>
-      <w:pPr>
-        <w:spacing w:line="256" w:lineRule="auto"/>
-        <w:rPr>
-          <w:rFonts w:ascii="Calibri" w:eastAsia="Calibri" w:hAnsi="Calibri" w:cs="Times New Roman"/>
-          <w:u w:val="single"/>
-        </w:rPr>
-      </w:pPr>
-      <w:r>
-        <w:rPr>
-          <w:rFonts w:ascii="Calibri" w:eastAsia="Calibri" w:hAnsi="Calibri" w:cs="Times New Roman"/>
-          <w:u w:val="single"/>
-        </w:rPr>
-        <w:t>Batch Scheduling:</w:t>
-      </w:r>
-    </w:p>
-    <w:p>
-      <w:pPr>
-        <w:spacing w:line="256" w:lineRule="auto"/>
-        <w:rPr>
-          <w:rFonts w:ascii="Calibri" w:eastAsia="Calibri" w:hAnsi="Calibri" w:cs="Times New Roman"/>
-        </w:rPr>
-      </w:pPr>
-      <w:r>
-        <w:rPr>
-          <w:rFonts w:ascii="Calibri" w:eastAsia="Calibri" w:hAnsi="Calibri" w:cs="Times New Roman"/>
-        </w:rPr>
-        <w:t>BatchNumber, RunDate, CutoffDate, Server</w:t>
-      </w:r>
-    </w:p>
-    <w:p>
-      <w:pPr>
-        <w:spacing w:line="256" w:lineRule="auto"/>
-        <w:rPr>
-          <w:rFonts w:ascii="Calibri" w:eastAsia="Calibri" w:hAnsi="Calibri" w:cs="Times New Roman"/>
-        </w:rPr>
-      </w:pPr>
-    </w:p>
-    <w:p>
-      <w:pPr>
-        <w:spacing w:line="256" w:lineRule="auto"/>
-        <w:rPr>
-          <w:rFonts w:ascii="Calibri" w:eastAsia="Calibri" w:hAnsi="Calibri" w:cs="Times New Roman"/>
-          <w:b/>
-          <w:bCs/>
-          <w:sz w:val="28"/>
-          <w:szCs w:val="28"/>
-        </w:rPr>
-      </w:pPr>
-      <w:r>
-        <w:rPr>
-          <w:rFonts w:ascii="Calibri" w:eastAsia="Calibri" w:hAnsi="Calibri" w:cs="Times New Roman"/>
-          <w:b/>
-          <w:bCs/>
-          <w:sz w:val="28"/>
-          <w:szCs w:val="28"/>
-        </w:rPr>
-        <w:t>Generate Reports With reports.ps1</w:t>
-      </w:r>
-    </w:p>
-    <w:p>
-      <w:pPr>
-        <w:spacing w:line="256" w:lineRule="auto"/>
-        <w:ind w:firstLine="720"/>
-        <w:rPr>
-          <w:rFonts w:ascii="Calibri" w:eastAsia="Calibri" w:hAnsi="Calibri" w:cs="Times New Roman"/>
-        </w:rPr>
-      </w:pPr>
-      <w:r>
-        <w:rPr>
-          <w:rFonts w:ascii="Calibri" w:eastAsia="Calibri" w:hAnsi="Calibri" w:cs="Times New Roman"/>
-        </w:rPr>
-        <w:t>.\reports.ps1 -BatchNumber "XXXX"</w:t>
-      </w:r>
-    </w:p>
-    <w:p>
-      <w:pPr>
-        <w:spacing w:line="256" w:lineRule="auto"/>
-        <w:ind w:firstLine="720"/>
-        <w:rPr>
-          <w:rFonts w:ascii="Calibri" w:eastAsia="Calibri" w:hAnsi="Calibri" w:cs="Times New Roman"/>
-        </w:rPr>
-      </w:pPr>
-      <w:r>
-        <w:rPr>
-          <w:rFonts w:ascii="Calibri" w:eastAsia="Calibri" w:hAnsi="Calibri" w:cs="Times New Roman"/>
-        </w:rPr>
-        <w:t>.\reports.ps1 -OwnerId "XXXX"</w:t>
-      </w:r>
-    </w:p>
-    <w:p>
-      <w:pPr>
-        <w:spacing w:line="256" w:lineRule="auto"/>
-        <w:rPr>
-          <w:rFonts w:ascii="Calibri" w:eastAsia="Calibri" w:hAnsi="Calibri" w:cs="Times New Roman"/>
-        </w:rPr>
-      </w:pPr>
-      <w:r>
-        <w:rPr>
-          <w:rFonts w:ascii="Calibri" w:eastAsia="Calibri" w:hAnsi="Calibri" w:cs="Times New Roman"/>
-          <w:b/>
-          <w:bCs/>
-          <w:sz w:val="28"/>
-          <w:szCs w:val="28"/>
-        </w:rPr>
-        <w:tab/>
-      </w:r>
-      <w:r>
-        <w:rPr>
-          <w:rFonts w:ascii="Calibri" w:eastAsia="Calibri" w:hAnsi="Calibri" w:cs="Times New Roman"/>
-        </w:rPr>
-        <w:t xml:space="preserve">Generates reports </w:t>
-      </w:r>
-      <w:r>
-        <w:rPr>
-          <w:rFonts w:ascii="Calibri" w:eastAsia="Calibri" w:hAnsi="Calibri" w:cs="Times New Roman"/>
-          <w:b/>
-          <w:bCs/>
-        </w:rPr>
-        <w:t>after</w:t>
-      </w:r>
-      <w:r>
-        <w:rPr>
-          <w:rFonts w:ascii="Calibri" w:eastAsia="Calibri" w:hAnsi="Calibri" w:cs="Times New Roman"/>
-        </w:rPr>
-        <w:t xml:space="preserve"> the scan is completed for the given BatchNumber </w:t>
-      </w:r>
-      <w:r>
-        <w:rPr>
-          <w:rFonts w:ascii="Calibri" w:eastAsia="Calibri" w:hAnsi="Calibri" w:cs="Times New Roman"/>
-          <w:b/>
-          <w:bCs/>
-        </w:rPr>
-        <w:t>OR</w:t>
-      </w:r>
-      <w:r>
-        <w:rPr>
-          <w:rFonts w:ascii="Calibri" w:eastAsia="Calibri" w:hAnsi="Calibri" w:cs="Times New Roman"/>
-        </w:rPr>
-        <w:t xml:space="preserve"> OwnerId.</w:t>
-      </w:r>
-    </w:p>
-    <w:p>
-      <w:pPr>
-        <w:spacing w:line="256" w:lineRule="auto"/>
-        <w:rPr>
-          <w:rFonts w:ascii="Calibri" w:eastAsia="Calibri" w:hAnsi="Calibri" w:cs="Times New Roman"/>
-        </w:rPr>
-      </w:pPr>
+        <w:t>During the second half of the process the script will test Office documents and may freeze up. It is important to log in from time to time and check to see if there are any instances of word/excel/</w:t>
+      </w:r>
+      <w:proofErr w:type="spellStart"/>
+      <w:r>
+        <w:rPr>
+          <w:rFonts w:ascii="Calibri" w:eastAsia="Calibri" w:hAnsi="Calibri" w:cs="Times New Roman"/>
+        </w:rPr>
+        <w:t>powerpoint</w:t>
+      </w:r>
+      <w:proofErr w:type="spellEnd"/>
+      <w:r>
+        <w:rPr>
+          <w:rFonts w:ascii="Calibri" w:eastAsia="Calibri" w:hAnsi="Calibri" w:cs="Times New Roman"/>
+        </w:rPr>
+        <w:t xml:space="preserve"> open. If so, close them down. </w:t>
+      </w:r>
     </w:p>
     <w:p>
       <w:pPr>
@@ -544,7 +876,21 @@
         <w:rPr>
           <w:rFonts w:ascii="Calibri" w:eastAsia="Calibri" w:hAnsi="Calibri" w:cs="Times New Roman"/>
         </w:rPr>
-        <w:t xml:space="preserve">During the second half of the process the script will test Office documents and may freeze up. It is important to log in from time to time and check to see if there are any instances of word/excel/powerpoint open. If so, close them down. </w:t>
+        <w:t xml:space="preserve">Once complete, the script will generate a crawl log if there are errors and a report log csv </w:t>
+      </w:r>
+      <w:proofErr w:type="gramStart"/>
+      <w:r>
+        <w:rPr>
+          <w:rFonts w:ascii="Calibri" w:eastAsia="Calibri" w:hAnsi="Calibri" w:cs="Times New Roman"/>
+        </w:rPr>
+        <w:t>files</w:t>
+      </w:r>
+      <w:proofErr w:type="gramEnd"/>
+      <w:r>
+        <w:rPr>
+          <w:rFonts w:ascii="Calibri" w:eastAsia="Calibri" w:hAnsi="Calibri" w:cs="Times New Roman"/>
+        </w:rPr>
+        <w:t xml:space="preserve">. </w:t>
       </w:r>
     </w:p>
     <w:p>
@@ -563,7 +909,35 @@
         <w:rPr>
           <w:rFonts w:ascii="Calibri" w:eastAsia="Calibri" w:hAnsi="Calibri" w:cs="Times New Roman"/>
         </w:rPr>
-        <w:t xml:space="preserve">Once complete, the script will generate a crawl log if there are errors and a report log csv files. </w:t>
+        <w:t xml:space="preserve">Additional reports can be </w:t>
+      </w:r>
+      <w:proofErr w:type="gramStart"/>
+      <w:r>
+        <w:rPr>
+          <w:rFonts w:ascii="Calibri" w:eastAsia="Calibri" w:hAnsi="Calibri" w:cs="Times New Roman"/>
+        </w:rPr>
+        <w:t>ran</w:t>
+      </w:r>
+      <w:proofErr w:type="gramEnd"/>
+      <w:r>
+        <w:rPr>
+          <w:rFonts w:ascii="Calibri" w:eastAsia="Calibri" w:hAnsi="Calibri" w:cs="Times New Roman"/>
+        </w:rPr>
+        <w:t xml:space="preserve"> from </w:t>
+      </w:r>
+      <w:proofErr w:type="spellStart"/>
+      <w:r>
+        <w:rPr>
+          <w:rFonts w:ascii="Calibri" w:eastAsia="Calibri" w:hAnsi="Calibri" w:cs="Times New Roman"/>
+        </w:rPr>
+        <w:t>FileToOneDrive.db</w:t>
+      </w:r>
+      <w:proofErr w:type="spellEnd"/>
+      <w:r>
+        <w:rPr>
+          <w:rFonts w:ascii="Calibri" w:eastAsia="Calibri" w:hAnsi="Calibri" w:cs="Times New Roman"/>
+        </w:rPr>
+        <w:t xml:space="preserve"> so don't delete it!</w:t>
       </w:r>
     </w:p>
     <w:p>
@@ -582,28 +956,16 @@
         <w:rPr>
           <w:rFonts w:ascii="Calibri" w:eastAsia="Calibri" w:hAnsi="Calibri" w:cs="Times New Roman"/>
         </w:rPr>
-        <w:t>Additional reports can be ran from FileToOneDrive.db so don't delete it!</w:t>
-      </w:r>
-    </w:p>
-    <w:p>
-      <w:pPr>
-        <w:numPr>
-          <w:ilvl w:val="0"/>
-          <w:numId w:val="6"/>
-        </w:numPr>
-        <w:spacing w:line="256" w:lineRule="auto"/>
-        <w:contextualSpacing/>
-        <w:rPr>
-          <w:rFonts w:ascii="Calibri" w:eastAsia="Calibri" w:hAnsi="Calibri" w:cs="Times New Roman"/>
-        </w:rPr>
-      </w:pPr>
-      <w:r>
-        <w:rPr>
-          <w:rFonts w:ascii="Calibri" w:eastAsia="Calibri" w:hAnsi="Calibri" w:cs="Times New Roman"/>
-        </w:rPr>
-        <w:lastRenderedPageBreak/>
-        <w:t>The script can be run once the prior scan is complete with a different directory, and will generate additional reports</w:t>
-      </w:r>
+        <w:t xml:space="preserve">The script can be run once the prior scan is complete with a different directory, and will generate additional </w:t>
+      </w:r>
+      <w:proofErr w:type="gramStart"/>
+      <w:r>
+        <w:rPr>
+          <w:rFonts w:ascii="Calibri" w:eastAsia="Calibri" w:hAnsi="Calibri" w:cs="Times New Roman"/>
+        </w:rPr>
+        <w:t>reports</w:t>
+      </w:r>
+      <w:proofErr w:type="gramEnd"/>
     </w:p>
     <w:p>
       <w:pPr>
@@ -637,7 +999,7 @@
 </file>
 
 <file path=word/numbering.xml><?xml version="1.0" encoding="utf-8"?>
-<w:numbering xmlns:wpc="http://schemas.microsoft.com/office/word/2010/wordprocessingCanvas" xmlns:cx="http://schemas.microsoft.com/office/drawing/2014/chartex" xmlns:cx1="http://schemas.microsoft.com/office/drawing/2015/9/8/chartex" xmlns:cx2="http://schemas.microsoft.com/office/drawing/2015/10/21/chartex" xmlns:cx3="http://schemas.microsoft.com/office/drawing/2016/5/9/chartex" xmlns:cx4="http://schemas.microsoft.com/office/drawing/2016/5/10/chartex" xmlns:cx5="http://schemas.microsoft.com/office/drawing/2016/5/11/chartex" xmlns:cx6="http://schemas.microsoft.com/office/drawing/2016/5/12/chartex" xmlns:cx7="http://schemas.microsoft.com/office/drawing/2016/5/13/chartex" xmlns:cx8="http://schemas.microsoft.com/office/drawing/2016/5/14/chartex" xmlns:mc="http://schemas.openxmlformats.org/markup-compatibility/2006" xmlns:aink="http://schemas.microsoft.com/office/drawing/2016/ink" xmlns:am3d="http://schemas.microsoft.com/office/drawing/2017/model3d" xmlns:o="urn:schemas-microsoft-com:office:office" xmlns:r="http://schemas.openxmlformats.org/officeDocument/2006/relationships" xmlns:m="http://schemas.openxmlformats.org/officeDocument/2006/math" xmlns:v="urn:schemas-microsoft-com:vml" xmlns:wp14="http://schemas.microsoft.com/office/word/2010/wordprocessingDrawing" xmlns:wp="http://schemas.openxmlformats.org/drawingml/2006/wordprocessingDrawing" xmlns:w10="urn:schemas-microsoft-com:office:word" xmlns:w="http://schemas.openxmlformats.org/wordprocessingml/2006/main" xmlns:w14="http://schemas.microsoft.com/office/word/2010/wordml" xmlns:w15="http://schemas.microsoft.com/office/word/2012/wordml" xmlns:w16cex="http://schemas.microsoft.com/office/word/2018/wordml/cex" xmlns:w16cid="http://schemas.microsoft.com/office/word/2016/wordml/cid" xmlns:w16="http://schemas.microsoft.com/office/word/2018/wordml" xmlns:w16se="http://schemas.microsoft.com/office/word/2015/wordml/symex" xmlns:wpg="http://schemas.microsoft.com/office/word/2010/wordprocessingGroup" xmlns:wpi="http://schemas.microsoft.com/office/word/2010/wordprocessingInk" xmlns:wne="http://schemas.microsoft.com/office/word/2006/wordml" xmlns:wps="http://schemas.microsoft.com/office/word/2010/wordprocessingShape" mc:Ignorable="w14 w15 w16se w16cid w16 w16cex wp14">
+<w:numbering xmlns:wpc="http://schemas.microsoft.com/office/word/2010/wordprocessingCanvas" xmlns:cx="http://schemas.microsoft.com/office/drawing/2014/chartex" xmlns:cx1="http://schemas.microsoft.com/office/drawing/2015/9/8/chartex" xmlns:cx2="http://schemas.microsoft.com/office/drawing/2015/10/21/chartex" xmlns:cx3="http://schemas.microsoft.com/office/drawing/2016/5/9/chartex" xmlns:cx4="http://schemas.microsoft.com/office/drawing/2016/5/10/chartex" xmlns:cx5="http://schemas.microsoft.com/office/drawing/2016/5/11/chartex" xmlns:cx6="http://schemas.microsoft.com/office/drawing/2016/5/12/chartex" xmlns:cx7="http://schemas.microsoft.com/office/drawing/2016/5/13/chartex" xmlns:cx8="http://schemas.microsoft.com/office/drawing/2016/5/14/chartex" xmlns:mc="http://schemas.openxmlformats.org/markup-compatibility/2006" xmlns:aink="http://schemas.microsoft.com/office/drawing/2016/ink" xmlns:am3d="http://schemas.microsoft.com/office/drawing/2017/model3d" xmlns:o="urn:schemas-microsoft-com:office:office" xmlns:r="http://schemas.openxmlformats.org/officeDocument/2006/relationships" xmlns:m="http://schemas.openxmlformats.org/officeDocument/2006/math" xmlns:v="urn:schemas-microsoft-com:vml" xmlns:wp14="http://schemas.microsoft.com/office/word/2010/wordprocessingDrawing" xmlns:wp="http://schemas.openxmlformats.org/drawingml/2006/wordprocessingDrawing" xmlns:w10="urn:schemas-microsoft-com:office:word" xmlns:w="http://schemas.openxmlformats.org/wordprocessingml/2006/main" xmlns:w14="http://schemas.microsoft.com/office/word/2010/wordml" xmlns:w15="http://schemas.microsoft.com/office/word/2012/wordml" xmlns:w16cex="http://schemas.microsoft.com/office/word/2018/wordml/cex" xmlns:w16cid="http://schemas.microsoft.com/office/word/2016/wordml/cid" xmlns:w16="http://schemas.microsoft.com/office/word/2018/wordml" xmlns:w16sdtdh="http://schemas.microsoft.com/office/word/2020/wordml/sdtdatahash" xmlns:w16se="http://schemas.microsoft.com/office/word/2015/wordml/symex" xmlns:wpg="http://schemas.microsoft.com/office/word/2010/wordprocessingGroup" xmlns:wpi="http://schemas.microsoft.com/office/word/2010/wordprocessingInk" xmlns:wne="http://schemas.microsoft.com/office/word/2006/wordml" xmlns:wps="http://schemas.microsoft.com/office/word/2010/wordprocessingShape" mc:Ignorable="w14 w15 w16se w16cid w16 w16cex w16sdtdh wp14">
   <w:abstractNum w:abstractNumId="0" w15:restartNumberingAfterBreak="0">
     <w:nsid w:val="1A415802"/>
     <w:multiLevelType w:val="hybridMultilevel"/>
@@ -1092,7 +1454,7 @@
   <w:abstractNum w:abstractNumId="4" w15:restartNumberingAfterBreak="0">
     <w:nsid w:val="7C3D7D79"/>
     <w:multiLevelType w:val="hybridMultilevel"/>
-    <w:tmpl w:val="C634344A"/>
+    <w:tmpl w:val="762AAF0A"/>
     <w:lvl w:ilvl="0" w:tplc="04090001">
       <w:start w:val="1"/>
       <w:numFmt w:val="bullet"/>
@@ -1129,7 +1491,7 @@
         <w:rFonts w:ascii="Wingdings" w:hAnsi="Wingdings" w:hint="default"/>
       </w:rPr>
     </w:lvl>
-    <w:lvl w:ilvl="3" w:tplc="04090001" w:tentative="1">
+    <w:lvl w:ilvl="3" w:tplc="04090001">
       <w:start w:val="1"/>
       <w:numFmt w:val="bullet"/>
       <w:lvlText w:val=""/>
@@ -1238,7 +1600,7 @@
 </file>
 
 <file path=word/styles.xml><?xml version="1.0" encoding="utf-8"?>
-<w:styles xmlns:mc="http://schemas.openxmlformats.org/markup-compatibility/2006" xmlns:r="http://schemas.openxmlformats.org/officeDocument/2006/relationships" xmlns:w="http://schemas.openxmlformats.org/wordprocessingml/2006/main" xmlns:w14="http://schemas.microsoft.com/office/word/2010/wordml" xmlns:w15="http://schemas.microsoft.com/office/word/2012/wordml" xmlns:w16cex="http://schemas.microsoft.com/office/word/2018/wordml/cex" xmlns:w16cid="http://schemas.microsoft.com/office/word/2016/wordml/cid" xmlns:w16="http://schemas.microsoft.com/office/word/2018/wordml" xmlns:w16se="http://schemas.microsoft.com/office/word/2015/wordml/symex" mc:Ignorable="w14 w15 w16se w16cid w16 w16cex">
+<w:styles xmlns:mc="http://schemas.openxmlformats.org/markup-compatibility/2006" xmlns:r="http://schemas.openxmlformats.org/officeDocument/2006/relationships" xmlns:w="http://schemas.openxmlformats.org/wordprocessingml/2006/main" xmlns:w14="http://schemas.microsoft.com/office/word/2010/wordml" xmlns:w15="http://schemas.microsoft.com/office/word/2012/wordml" xmlns:w16cex="http://schemas.microsoft.com/office/word/2018/wordml/cex" xmlns:w16cid="http://schemas.microsoft.com/office/word/2016/wordml/cid" xmlns:w16="http://schemas.microsoft.com/office/word/2018/wordml" xmlns:w16sdtdh="http://schemas.microsoft.com/office/word/2020/wordml/sdtdatahash" xmlns:w16se="http://schemas.microsoft.com/office/word/2015/wordml/symex" mc:Ignorable="w14 w15 w16se w16cid w16 w16cex w16sdtdh">
   <w:docDefaults>
     <w:rPrDefault>
       <w:rPr>

</xml_diff>

<commit_message>
Adding no office documentation
</commit_message>
<xml_diff>
--- a/readme.docx
+++ b/readme.docx
@@ -240,19 +240,7 @@
         <w:rPr>
           <w:rFonts w:ascii="Calibri" w:eastAsia="Calibri" w:hAnsi="Calibri" w:cs="Times New Roman"/>
         </w:rPr>
-        <w:t>Scan</w:t>
-      </w:r>
-      <w:r>
-        <w:rPr>
-          <w:rFonts w:ascii="Calibri" w:eastAsia="Calibri" w:hAnsi="Calibri" w:cs="Times New Roman"/>
-        </w:rPr>
-        <w:t>”</w:t>
-      </w:r>
-      <w:r>
-        <w:rPr>
-          <w:rFonts w:ascii="Calibri" w:eastAsia="Calibri" w:hAnsi="Calibri" w:cs="Times New Roman"/>
-        </w:rPr>
-        <w:t xml:space="preserve"> -</w:t>
+        <w:t>Scan” -</w:t>
       </w:r>
       <w:proofErr w:type="spellStart"/>
       <w:r>
@@ -275,6 +263,111 @@
         <w:ind w:firstLine="720"/>
         <w:rPr>
           <w:rFonts w:ascii="Calibri" w:eastAsia="Calibri" w:hAnsi="Calibri" w:cs="Times New Roman"/>
+        </w:rPr>
+      </w:pPr>
+    </w:p>
+    <w:p>
+      <w:pPr>
+        <w:spacing w:line="256" w:lineRule="auto"/>
+        <w:rPr>
+          <w:rFonts w:ascii="Calibri" w:eastAsia="Calibri" w:hAnsi="Calibri" w:cs="Times New Roman"/>
+          <w:b/>
+          <w:bCs/>
+          <w:sz w:val="28"/>
+          <w:szCs w:val="28"/>
+        </w:rPr>
+      </w:pPr>
+      <w:r>
+        <w:rPr>
+          <w:rFonts w:ascii="Calibri" w:eastAsia="Calibri" w:hAnsi="Calibri" w:cs="Times New Roman"/>
+          <w:b/>
+          <w:bCs/>
+          <w:sz w:val="28"/>
+          <w:szCs w:val="28"/>
+        </w:rPr>
+        <w:t>OFFICE</w:t>
+      </w:r>
+    </w:p>
+    <w:p>
+      <w:pPr>
+        <w:spacing w:line="256" w:lineRule="auto"/>
+        <w:rPr>
+          <w:rFonts w:ascii="Calibri" w:eastAsia="Calibri" w:hAnsi="Calibri" w:cs="Times New Roman"/>
+          <w:b/>
+          <w:bCs/>
+          <w:sz w:val="28"/>
+          <w:szCs w:val="28"/>
+        </w:rPr>
+      </w:pPr>
+      <w:r>
+        <w:rPr>
+          <w:rFonts w:ascii="Calibri" w:eastAsia="Calibri" w:hAnsi="Calibri" w:cs="Times New Roman"/>
+          <w:b/>
+          <w:bCs/>
+          <w:sz w:val="28"/>
+          <w:szCs w:val="28"/>
+        </w:rPr>
+        <w:tab/>
+      </w:r>
+      <w:r>
+        <w:rPr>
+          <w:rFonts w:ascii="Calibri" w:eastAsia="Calibri" w:hAnsi="Calibri" w:cs="Times New Roman"/>
+        </w:rPr>
+        <w:t>To disable the office discovery, run the following:</w:t>
+      </w:r>
+    </w:p>
+    <w:p>
+      <w:pPr>
+        <w:spacing w:line="256" w:lineRule="auto"/>
+        <w:ind w:left="720" w:firstLine="720"/>
+        <w:rPr>
+          <w:rFonts w:ascii="Calibri" w:eastAsia="Calibri" w:hAnsi="Calibri" w:cs="Times New Roman"/>
+        </w:rPr>
+      </w:pPr>
+      <w:r>
+        <w:rPr>
+          <w:rFonts w:ascii="Calibri" w:eastAsia="Calibri" w:hAnsi="Calibri" w:cs="Times New Roman"/>
+        </w:rPr>
+        <w:t>.\pre_migration_master.ps1 -mode "</w:t>
+      </w:r>
+      <w:proofErr w:type="spellStart"/>
+      <w:r>
+        <w:rPr>
+          <w:rFonts w:ascii="Calibri" w:eastAsia="Calibri" w:hAnsi="Calibri" w:cs="Times New Roman"/>
+        </w:rPr>
+        <w:t>SetConfig</w:t>
+      </w:r>
+      <w:proofErr w:type="spellEnd"/>
+      <w:r>
+        <w:rPr>
+          <w:rFonts w:ascii="Calibri" w:eastAsia="Calibri" w:hAnsi="Calibri" w:cs="Times New Roman"/>
+        </w:rPr>
+        <w:t>” -key “</w:t>
+      </w:r>
+      <w:proofErr w:type="spellStart"/>
+      <w:r>
+        <w:rPr>
+          <w:rFonts w:ascii="Calibri" w:eastAsia="Calibri" w:hAnsi="Calibri" w:cs="Times New Roman"/>
+        </w:rPr>
+        <w:t>NoOffice</w:t>
+      </w:r>
+      <w:proofErr w:type="spellEnd"/>
+      <w:r>
+        <w:rPr>
+          <w:rFonts w:ascii="Calibri" w:eastAsia="Calibri" w:hAnsi="Calibri" w:cs="Times New Roman"/>
+        </w:rPr>
+        <w:t>” -value “true”</w:t>
+      </w:r>
+    </w:p>
+    <w:p>
+      <w:pPr>
+        <w:spacing w:line="256" w:lineRule="auto"/>
+        <w:rPr>
+          <w:rFonts w:ascii="Calibri" w:eastAsia="Calibri" w:hAnsi="Calibri" w:cs="Times New Roman"/>
+          <w:b/>
+          <w:bCs/>
+          <w:sz w:val="28"/>
+          <w:szCs w:val="28"/>
         </w:rPr>
       </w:pPr>
     </w:p>

</xml_diff>

<commit_message>
updated readme doc with sql client info
</commit_message>
<xml_diff>
--- a/readme.docx
+++ b/readme.docx
@@ -19,8 +19,18 @@
         <w:rPr>
           <w:rFonts w:ascii="Calibri" w:eastAsia="Calibri" w:hAnsi="Calibri" w:cs="Times New Roman"/>
         </w:rPr>
-        <w:t>Locate a machine that has Microsoft Office installed, and not connected to the network via wifi</w:t>
-      </w:r>
+        <w:t xml:space="preserve">Locate a machine that has Microsoft Office installed, and not connected to the network via </w:t>
+      </w:r>
+      <w:proofErr w:type="spellStart"/>
+      <w:proofErr w:type="gramStart"/>
+      <w:r>
+        <w:rPr>
+          <w:rFonts w:ascii="Calibri" w:eastAsia="Calibri" w:hAnsi="Calibri" w:cs="Times New Roman"/>
+        </w:rPr>
+        <w:t>wifi</w:t>
+      </w:r>
+      <w:proofErr w:type="spellEnd"/>
+      <w:proofErr w:type="gramEnd"/>
     </w:p>
     <w:p>
       <w:pPr>
@@ -38,7 +48,21 @@
         <w:rPr>
           <w:rFonts w:ascii="Calibri" w:eastAsia="Calibri" w:hAnsi="Calibri" w:cs="Times New Roman"/>
         </w:rPr>
-        <w:t>The server should not be hosting any business critical applications (like the file share server itself)</w:t>
+        <w:t xml:space="preserve">The server should not be hosting any </w:t>
+      </w:r>
+      <w:proofErr w:type="gramStart"/>
+      <w:r>
+        <w:rPr>
+          <w:rFonts w:ascii="Calibri" w:eastAsia="Calibri" w:hAnsi="Calibri" w:cs="Times New Roman"/>
+        </w:rPr>
+        <w:t>business critical</w:t>
+      </w:r>
+      <w:proofErr w:type="gramEnd"/>
+      <w:r>
+        <w:rPr>
+          <w:rFonts w:ascii="Calibri" w:eastAsia="Calibri" w:hAnsi="Calibri" w:cs="Times New Roman"/>
+        </w:rPr>
+        <w:t xml:space="preserve"> applications (like the file share server itself)</w:t>
       </w:r>
     </w:p>
     <w:p>
@@ -76,8 +100,16 @@
         <w:rPr>
           <w:rFonts w:ascii="Calibri" w:eastAsia="Calibri" w:hAnsi="Calibri" w:cs="Times New Roman"/>
         </w:rPr>
-        <w:t>Open a PowerShell prompt as administrator, change working directory to c:\scripts</w:t>
-      </w:r>
+        <w:t xml:space="preserve">Open a PowerShell prompt as administrator, change working directory to </w:t>
+      </w:r>
+      <w:proofErr w:type="gramStart"/>
+      <w:r>
+        <w:rPr>
+          <w:rFonts w:ascii="Calibri" w:eastAsia="Calibri" w:hAnsi="Calibri" w:cs="Times New Roman"/>
+        </w:rPr>
+        <w:t>c:\scripts</w:t>
+      </w:r>
+      <w:proofErr w:type="gramEnd"/>
     </w:p>
     <w:p>
       <w:pPr>
@@ -95,7 +127,21 @@
         <w:rPr>
           <w:rFonts w:ascii="Calibri" w:eastAsia="Calibri" w:hAnsi="Calibri" w:cs="Times New Roman"/>
         </w:rPr>
-        <w:t>The first time you run the script, type the following: Set-ExecutionPolicy Unrestricted</w:t>
+        <w:t>The first time you run the script, type the following: Set-</w:t>
+      </w:r>
+      <w:proofErr w:type="spellStart"/>
+      <w:r>
+        <w:rPr>
+          <w:rFonts w:ascii="Calibri" w:eastAsia="Calibri" w:hAnsi="Calibri" w:cs="Times New Roman"/>
+        </w:rPr>
+        <w:t>ExecutionPolicy</w:t>
+      </w:r>
+      <w:proofErr w:type="spellEnd"/>
+      <w:r>
+        <w:rPr>
+          <w:rFonts w:ascii="Calibri" w:eastAsia="Calibri" w:hAnsi="Calibri" w:cs="Times New Roman"/>
+        </w:rPr>
+        <w:t xml:space="preserve"> Unrestricted</w:t>
       </w:r>
     </w:p>
     <w:p>
@@ -134,11 +180,19 @@
         </w:rPr>
         <w:t>.\pre_migration_master.ps1 -mode "</w:t>
       </w:r>
-      <w:r>
-        <w:rPr>
-          <w:rFonts w:ascii="Calibri" w:eastAsia="Calibri" w:hAnsi="Calibri" w:cs="Times New Roman"/>
-        </w:rPr>
-        <w:t>Install”</w:t>
+      <w:proofErr w:type="gramStart"/>
+      <w:r>
+        <w:rPr>
+          <w:rFonts w:ascii="Calibri" w:eastAsia="Calibri" w:hAnsi="Calibri" w:cs="Times New Roman"/>
+        </w:rPr>
+        <w:t>Install</w:t>
+      </w:r>
+      <w:proofErr w:type="gramEnd"/>
+      <w:r>
+        <w:rPr>
+          <w:rFonts w:ascii="Calibri" w:eastAsia="Calibri" w:hAnsi="Calibri" w:cs="Times New Roman"/>
+        </w:rPr>
+        <w:t>”</w:t>
       </w:r>
     </w:p>
     <w:p>
@@ -186,7 +240,21 @@
         <w:rPr>
           <w:rFonts w:ascii="Calibri" w:eastAsia="Calibri" w:hAnsi="Calibri" w:cs="Times New Roman"/>
         </w:rPr>
-        <w:t>Scan” -batchnumber 1</w:t>
+        <w:t>Scan” -</w:t>
+      </w:r>
+      <w:proofErr w:type="spellStart"/>
+      <w:r>
+        <w:rPr>
+          <w:rFonts w:ascii="Calibri" w:eastAsia="Calibri" w:hAnsi="Calibri" w:cs="Times New Roman"/>
+        </w:rPr>
+        <w:t>batchnumber</w:t>
+      </w:r>
+      <w:proofErr w:type="spellEnd"/>
+      <w:r>
+        <w:rPr>
+          <w:rFonts w:ascii="Calibri" w:eastAsia="Calibri" w:hAnsi="Calibri" w:cs="Times New Roman"/>
+        </w:rPr>
+        <w:t xml:space="preserve"> 1</w:t>
       </w:r>
     </w:p>
     <w:p>
@@ -262,11 +330,33 @@
         </w:rPr>
         <w:t>.\pre_migration_master.ps1 -mode "</w:t>
       </w:r>
-      <w:r>
-        <w:rPr>
-          <w:rFonts w:ascii="Calibri" w:eastAsia="Calibri" w:hAnsi="Calibri" w:cs="Times New Roman"/>
-        </w:rPr>
-        <w:t>SetConfig” -key “NoOffice” -value “true”</w:t>
+      <w:proofErr w:type="spellStart"/>
+      <w:r>
+        <w:rPr>
+          <w:rFonts w:ascii="Calibri" w:eastAsia="Calibri" w:hAnsi="Calibri" w:cs="Times New Roman"/>
+        </w:rPr>
+        <w:t>SetConfig</w:t>
+      </w:r>
+      <w:proofErr w:type="spellEnd"/>
+      <w:r>
+        <w:rPr>
+          <w:rFonts w:ascii="Calibri" w:eastAsia="Calibri" w:hAnsi="Calibri" w:cs="Times New Roman"/>
+        </w:rPr>
+        <w:t>” -key “</w:t>
+      </w:r>
+      <w:proofErr w:type="spellStart"/>
+      <w:r>
+        <w:rPr>
+          <w:rFonts w:ascii="Calibri" w:eastAsia="Calibri" w:hAnsi="Calibri" w:cs="Times New Roman"/>
+        </w:rPr>
+        <w:t>NoOffice</w:t>
+      </w:r>
+      <w:proofErr w:type="spellEnd"/>
+      <w:r>
+        <w:rPr>
+          <w:rFonts w:ascii="Calibri" w:eastAsia="Calibri" w:hAnsi="Calibri" w:cs="Times New Roman"/>
+        </w:rPr>
+        <w:t>” -value “true”</w:t>
       </w:r>
     </w:p>
     <w:p>
@@ -319,13 +409,27 @@
         <w:rPr>
           <w:rFonts w:ascii="Calibri" w:eastAsia="Calibri" w:hAnsi="Calibri" w:cs="Times New Roman"/>
         </w:rPr>
-        <w:t xml:space="preserve">-mode "Import" </w:t>
-      </w:r>
-      <w:r>
-        <w:rPr>
-          <w:rFonts w:ascii="Calibri" w:eastAsia="Calibri" w:hAnsi="Calibri" w:cs="Times New Roman"/>
-        </w:rPr>
-        <w:t>: I</w:t>
+        <w:t>-mode "Import</w:t>
+      </w:r>
+      <w:proofErr w:type="gramStart"/>
+      <w:r>
+        <w:rPr>
+          <w:rFonts w:ascii="Calibri" w:eastAsia="Calibri" w:hAnsi="Calibri" w:cs="Times New Roman"/>
+        </w:rPr>
+        <w:t xml:space="preserve">" </w:t>
+      </w:r>
+      <w:r>
+        <w:rPr>
+          <w:rFonts w:ascii="Calibri" w:eastAsia="Calibri" w:hAnsi="Calibri" w:cs="Times New Roman"/>
+        </w:rPr>
+        <w:t>:</w:t>
+      </w:r>
+      <w:proofErr w:type="gramEnd"/>
+      <w:r>
+        <w:rPr>
+          <w:rFonts w:ascii="Calibri" w:eastAsia="Calibri" w:hAnsi="Calibri" w:cs="Times New Roman"/>
+        </w:rPr>
+        <w:t xml:space="preserve"> I</w:t>
       </w:r>
       <w:r>
         <w:rPr>
@@ -380,7 +484,21 @@
         <w:rPr>
           <w:rFonts w:ascii="Calibri" w:eastAsia="Calibri" w:hAnsi="Calibri" w:cs="Times New Roman"/>
         </w:rPr>
-        <w:t xml:space="preserve"> runs the scan on the directories imported into the database for the given BatchNumber </w:t>
+        <w:t xml:space="preserve"> runs the scan on the directories imported into the database for the given </w:t>
+      </w:r>
+      <w:proofErr w:type="spellStart"/>
+      <w:r>
+        <w:rPr>
+          <w:rFonts w:ascii="Calibri" w:eastAsia="Calibri" w:hAnsi="Calibri" w:cs="Times New Roman"/>
+        </w:rPr>
+        <w:t>BatchNumber</w:t>
+      </w:r>
+      <w:proofErr w:type="spellEnd"/>
+      <w:r>
+        <w:rPr>
+          <w:rFonts w:ascii="Calibri" w:eastAsia="Calibri" w:hAnsi="Calibri" w:cs="Times New Roman"/>
+        </w:rPr>
+        <w:t xml:space="preserve"> </w:t>
       </w:r>
       <w:r>
         <w:rPr>
@@ -394,7 +512,21 @@
         <w:rPr>
           <w:rFonts w:ascii="Calibri" w:eastAsia="Calibri" w:hAnsi="Calibri" w:cs="Times New Roman"/>
         </w:rPr>
-        <w:t xml:space="preserve"> SourceId passed in.</w:t>
+        <w:t xml:space="preserve"> </w:t>
+      </w:r>
+      <w:proofErr w:type="spellStart"/>
+      <w:r>
+        <w:rPr>
+          <w:rFonts w:ascii="Calibri" w:eastAsia="Calibri" w:hAnsi="Calibri" w:cs="Times New Roman"/>
+        </w:rPr>
+        <w:t>SourceId</w:t>
+      </w:r>
+      <w:proofErr w:type="spellEnd"/>
+      <w:r>
+        <w:rPr>
+          <w:rFonts w:ascii="Calibri" w:eastAsia="Calibri" w:hAnsi="Calibri" w:cs="Times New Roman"/>
+        </w:rPr>
+        <w:t xml:space="preserve"> passed in.</w:t>
       </w:r>
     </w:p>
     <w:p>
@@ -413,13 +545,35 @@
         <w:rPr>
           <w:rFonts w:ascii="Calibri" w:eastAsia="Calibri" w:hAnsi="Calibri" w:cs="Times New Roman"/>
         </w:rPr>
-        <w:t xml:space="preserve">-mode "BatchReport" </w:t>
-      </w:r>
-      <w:r>
-        <w:rPr>
-          <w:rFonts w:ascii="Calibri" w:eastAsia="Calibri" w:hAnsi="Calibri" w:cs="Times New Roman"/>
-        </w:rPr>
-        <w:t xml:space="preserve">: </w:t>
+        <w:t>-mode "</w:t>
+      </w:r>
+      <w:proofErr w:type="spellStart"/>
+      <w:r>
+        <w:rPr>
+          <w:rFonts w:ascii="Calibri" w:eastAsia="Calibri" w:hAnsi="Calibri" w:cs="Times New Roman"/>
+        </w:rPr>
+        <w:t>BatchReport</w:t>
+      </w:r>
+      <w:proofErr w:type="spellEnd"/>
+      <w:proofErr w:type="gramStart"/>
+      <w:r>
+        <w:rPr>
+          <w:rFonts w:ascii="Calibri" w:eastAsia="Calibri" w:hAnsi="Calibri" w:cs="Times New Roman"/>
+        </w:rPr>
+        <w:t xml:space="preserve">" </w:t>
+      </w:r>
+      <w:r>
+        <w:rPr>
+          <w:rFonts w:ascii="Calibri" w:eastAsia="Calibri" w:hAnsi="Calibri" w:cs="Times New Roman"/>
+        </w:rPr>
+        <w:t>:</w:t>
+      </w:r>
+      <w:proofErr w:type="gramEnd"/>
+      <w:r>
+        <w:rPr>
+          <w:rFonts w:ascii="Calibri" w:eastAsia="Calibri" w:hAnsi="Calibri" w:cs="Times New Roman"/>
+        </w:rPr>
+        <w:t xml:space="preserve"> </w:t>
       </w:r>
       <w:r>
         <w:rPr>
@@ -458,7 +612,21 @@
         <w:rPr>
           <w:rFonts w:ascii="Calibri" w:eastAsia="Calibri" w:hAnsi="Calibri" w:cs="Times New Roman"/>
         </w:rPr>
-        <w:t>-BatchNumber "XXXX" = XXXX is the batch number to scan</w:t>
+        <w:t>-</w:t>
+      </w:r>
+      <w:proofErr w:type="spellStart"/>
+      <w:r>
+        <w:rPr>
+          <w:rFonts w:ascii="Calibri" w:eastAsia="Calibri" w:hAnsi="Calibri" w:cs="Times New Roman"/>
+        </w:rPr>
+        <w:t>BatchNumber</w:t>
+      </w:r>
+      <w:proofErr w:type="spellEnd"/>
+      <w:r>
+        <w:rPr>
+          <w:rFonts w:ascii="Calibri" w:eastAsia="Calibri" w:hAnsi="Calibri" w:cs="Times New Roman"/>
+        </w:rPr>
+        <w:t xml:space="preserve"> "XXXX" = XXXX is the batch number to scan</w:t>
       </w:r>
     </w:p>
     <w:p>
@@ -477,7 +645,21 @@
         <w:rPr>
           <w:rFonts w:ascii="Calibri" w:eastAsia="Calibri" w:hAnsi="Calibri" w:cs="Times New Roman"/>
         </w:rPr>
-        <w:t xml:space="preserve">-SourceId "XXXX" = XXXX is the </w:t>
+        <w:t>-</w:t>
+      </w:r>
+      <w:proofErr w:type="spellStart"/>
+      <w:r>
+        <w:rPr>
+          <w:rFonts w:ascii="Calibri" w:eastAsia="Calibri" w:hAnsi="Calibri" w:cs="Times New Roman"/>
+        </w:rPr>
+        <w:t>SourceId</w:t>
+      </w:r>
+      <w:proofErr w:type="spellEnd"/>
+      <w:r>
+        <w:rPr>
+          <w:rFonts w:ascii="Calibri" w:eastAsia="Calibri" w:hAnsi="Calibri" w:cs="Times New Roman"/>
+        </w:rPr>
+        <w:t xml:space="preserve"> "XXXX" = XXXX is the </w:t>
       </w:r>
       <w:r>
         <w:rPr>
@@ -545,11 +727,21 @@
         </w:rPr>
         <w:t xml:space="preserve">See </w:t>
       </w:r>
-      <w:r>
-        <w:rPr>
-          <w:rFonts w:ascii="Calibri" w:eastAsia="Calibri" w:hAnsi="Calibri" w:cs="Times New Roman"/>
-        </w:rPr>
-        <w:t>scan.xslx for import spreadsheet format</w:t>
+      <w:proofErr w:type="spellStart"/>
+      <w:proofErr w:type="gramStart"/>
+      <w:r>
+        <w:rPr>
+          <w:rFonts w:ascii="Calibri" w:eastAsia="Calibri" w:hAnsi="Calibri" w:cs="Times New Roman"/>
+        </w:rPr>
+        <w:t>scan.xslx</w:t>
+      </w:r>
+      <w:proofErr w:type="spellEnd"/>
+      <w:proofErr w:type="gramEnd"/>
+      <w:r>
+        <w:rPr>
+          <w:rFonts w:ascii="Calibri" w:eastAsia="Calibri" w:hAnsi="Calibri" w:cs="Times New Roman"/>
+        </w:rPr>
+        <w:t xml:space="preserve"> for import spreadsheet format</w:t>
       </w:r>
       <w:r>
         <w:rPr>
@@ -606,7 +798,21 @@
         <w:rPr>
           <w:rFonts w:ascii="Calibri" w:eastAsia="Calibri" w:hAnsi="Calibri" w:cs="Times New Roman"/>
         </w:rPr>
-        <w:t>.\reports.ps1 -BatchNumber "XXXX"</w:t>
+        <w:t>.\reports.ps1 -</w:t>
+      </w:r>
+      <w:proofErr w:type="spellStart"/>
+      <w:r>
+        <w:rPr>
+          <w:rFonts w:ascii="Calibri" w:eastAsia="Calibri" w:hAnsi="Calibri" w:cs="Times New Roman"/>
+        </w:rPr>
+        <w:t>BatchNumber</w:t>
+      </w:r>
+      <w:proofErr w:type="spellEnd"/>
+      <w:r>
+        <w:rPr>
+          <w:rFonts w:ascii="Calibri" w:eastAsia="Calibri" w:hAnsi="Calibri" w:cs="Times New Roman"/>
+        </w:rPr>
+        <w:t xml:space="preserve"> "XXXX"</w:t>
       </w:r>
     </w:p>
     <w:p>
@@ -621,7 +827,21 @@
         <w:rPr>
           <w:rFonts w:ascii="Calibri" w:eastAsia="Calibri" w:hAnsi="Calibri" w:cs="Times New Roman"/>
         </w:rPr>
-        <w:t>.\reports.ps1 -OwnerId "XXXX"</w:t>
+        <w:t>.\reports.ps1 -</w:t>
+      </w:r>
+      <w:proofErr w:type="spellStart"/>
+      <w:r>
+        <w:rPr>
+          <w:rFonts w:ascii="Calibri" w:eastAsia="Calibri" w:hAnsi="Calibri" w:cs="Times New Roman"/>
+        </w:rPr>
+        <w:t>OwnerId</w:t>
+      </w:r>
+      <w:proofErr w:type="spellEnd"/>
+      <w:r>
+        <w:rPr>
+          <w:rFonts w:ascii="Calibri" w:eastAsia="Calibri" w:hAnsi="Calibri" w:cs="Times New Roman"/>
+        </w:rPr>
+        <w:t xml:space="preserve"> "XXXX"</w:t>
       </w:r>
     </w:p>
     <w:p>
@@ -659,7 +879,21 @@
         <w:rPr>
           <w:rFonts w:ascii="Calibri" w:eastAsia="Calibri" w:hAnsi="Calibri" w:cs="Times New Roman"/>
         </w:rPr>
-        <w:t xml:space="preserve"> the scan is completed for the given BatchNumber </w:t>
+        <w:t xml:space="preserve"> the scan is completed for the given </w:t>
+      </w:r>
+      <w:proofErr w:type="spellStart"/>
+      <w:r>
+        <w:rPr>
+          <w:rFonts w:ascii="Calibri" w:eastAsia="Calibri" w:hAnsi="Calibri" w:cs="Times New Roman"/>
+        </w:rPr>
+        <w:t>BatchNumber</w:t>
+      </w:r>
+      <w:proofErr w:type="spellEnd"/>
+      <w:r>
+        <w:rPr>
+          <w:rFonts w:ascii="Calibri" w:eastAsia="Calibri" w:hAnsi="Calibri" w:cs="Times New Roman"/>
+        </w:rPr>
+        <w:t xml:space="preserve"> </w:t>
       </w:r>
       <w:r>
         <w:rPr>
@@ -673,7 +907,21 @@
         <w:rPr>
           <w:rFonts w:ascii="Calibri" w:eastAsia="Calibri" w:hAnsi="Calibri" w:cs="Times New Roman"/>
         </w:rPr>
-        <w:t xml:space="preserve"> OwnerId.</w:t>
+        <w:t xml:space="preserve"> </w:t>
+      </w:r>
+      <w:proofErr w:type="spellStart"/>
+      <w:r>
+        <w:rPr>
+          <w:rFonts w:ascii="Calibri" w:eastAsia="Calibri" w:hAnsi="Calibri" w:cs="Times New Roman"/>
+        </w:rPr>
+        <w:t>OwnerId</w:t>
+      </w:r>
+      <w:proofErr w:type="spellEnd"/>
+      <w:r>
+        <w:rPr>
+          <w:rFonts w:ascii="Calibri" w:eastAsia="Calibri" w:hAnsi="Calibri" w:cs="Times New Roman"/>
+        </w:rPr>
+        <w:t>.</w:t>
       </w:r>
     </w:p>
     <w:p>
@@ -700,7 +948,21 @@
         <w:rPr>
           <w:rFonts w:ascii="Calibri" w:eastAsia="Calibri" w:hAnsi="Calibri" w:cs="Times New Roman"/>
         </w:rPr>
-        <w:t xml:space="preserve">During the second half of the process the script will test Office documents and may freeze up. It is important to log in from time to time and check to see if there are any instances of word/excel/powerpoint open. If so, close them down. </w:t>
+        <w:t>During the second half of the process the script will test Office documents and may freeze up. It is important to log in from time to time and check to see if there are any instances of word/excel/</w:t>
+      </w:r>
+      <w:proofErr w:type="spellStart"/>
+      <w:r>
+        <w:rPr>
+          <w:rFonts w:ascii="Calibri" w:eastAsia="Calibri" w:hAnsi="Calibri" w:cs="Times New Roman"/>
+        </w:rPr>
+        <w:t>powerpoint</w:t>
+      </w:r>
+      <w:proofErr w:type="spellEnd"/>
+      <w:r>
+        <w:rPr>
+          <w:rFonts w:ascii="Calibri" w:eastAsia="Calibri" w:hAnsi="Calibri" w:cs="Times New Roman"/>
+        </w:rPr>
+        <w:t xml:space="preserve"> open. If so, close them down. </w:t>
       </w:r>
     </w:p>
     <w:p>
@@ -719,7 +981,21 @@
         <w:rPr>
           <w:rFonts w:ascii="Calibri" w:eastAsia="Calibri" w:hAnsi="Calibri" w:cs="Times New Roman"/>
         </w:rPr>
-        <w:t xml:space="preserve">Once complete, the script will generate a crawl log if there are errors and a report log csv files. </w:t>
+        <w:t xml:space="preserve">Once complete, the script will generate a crawl log if there are errors and a report log csv </w:t>
+      </w:r>
+      <w:proofErr w:type="gramStart"/>
+      <w:r>
+        <w:rPr>
+          <w:rFonts w:ascii="Calibri" w:eastAsia="Calibri" w:hAnsi="Calibri" w:cs="Times New Roman"/>
+        </w:rPr>
+        <w:t>files</w:t>
+      </w:r>
+      <w:proofErr w:type="gramEnd"/>
+      <w:r>
+        <w:rPr>
+          <w:rFonts w:ascii="Calibri" w:eastAsia="Calibri" w:hAnsi="Calibri" w:cs="Times New Roman"/>
+        </w:rPr>
+        <w:t xml:space="preserve">. </w:t>
       </w:r>
     </w:p>
     <w:p>
@@ -738,7 +1014,35 @@
         <w:rPr>
           <w:rFonts w:ascii="Calibri" w:eastAsia="Calibri" w:hAnsi="Calibri" w:cs="Times New Roman"/>
         </w:rPr>
-        <w:t>Additional reports can be ran from FileToOneDrive.db so don't delete it!</w:t>
+        <w:t xml:space="preserve">Additional reports can be </w:t>
+      </w:r>
+      <w:proofErr w:type="gramStart"/>
+      <w:r>
+        <w:rPr>
+          <w:rFonts w:ascii="Calibri" w:eastAsia="Calibri" w:hAnsi="Calibri" w:cs="Times New Roman"/>
+        </w:rPr>
+        <w:t>ran</w:t>
+      </w:r>
+      <w:proofErr w:type="gramEnd"/>
+      <w:r>
+        <w:rPr>
+          <w:rFonts w:ascii="Calibri" w:eastAsia="Calibri" w:hAnsi="Calibri" w:cs="Times New Roman"/>
+        </w:rPr>
+        <w:t xml:space="preserve"> from </w:t>
+      </w:r>
+      <w:proofErr w:type="spellStart"/>
+      <w:r>
+        <w:rPr>
+          <w:rFonts w:ascii="Calibri" w:eastAsia="Calibri" w:hAnsi="Calibri" w:cs="Times New Roman"/>
+        </w:rPr>
+        <w:t>FileToOneDrive.db</w:t>
+      </w:r>
+      <w:proofErr w:type="spellEnd"/>
+      <w:r>
+        <w:rPr>
+          <w:rFonts w:ascii="Calibri" w:eastAsia="Calibri" w:hAnsi="Calibri" w:cs="Times New Roman"/>
+        </w:rPr>
+        <w:t xml:space="preserve"> so don't delete it!</w:t>
       </w:r>
     </w:p>
     <w:p>
@@ -757,8 +1061,16 @@
         <w:rPr>
           <w:rFonts w:ascii="Calibri" w:eastAsia="Calibri" w:hAnsi="Calibri" w:cs="Times New Roman"/>
         </w:rPr>
-        <w:t>The script can be run once the prior scan is complete with a different directory, and will generate additional reports</w:t>
-      </w:r>
+        <w:t xml:space="preserve">The script can be run once the prior scan is complete with a different directory, and will generate additional </w:t>
+      </w:r>
+      <w:proofErr w:type="gramStart"/>
+      <w:r>
+        <w:rPr>
+          <w:rFonts w:ascii="Calibri" w:eastAsia="Calibri" w:hAnsi="Calibri" w:cs="Times New Roman"/>
+        </w:rPr>
+        <w:t>reports</w:t>
+      </w:r>
+      <w:proofErr w:type="gramEnd"/>
     </w:p>
     <w:p>
       <w:pPr>
@@ -781,6 +1093,75 @@
       <w:bookmarkEnd w:id="0"/>
     </w:p>
     <w:p/>
+    <w:p>
+      <w:pPr>
+        <w:rPr>
+          <w:rFonts w:ascii="Calibri" w:eastAsia="Calibri" w:hAnsi="Calibri" w:cs="Times New Roman"/>
+          <w:b/>
+          <w:bCs/>
+          <w:sz w:val="28"/>
+          <w:szCs w:val="28"/>
+        </w:rPr>
+      </w:pPr>
+      <w:r>
+        <w:rPr>
+          <w:rFonts w:ascii="Calibri" w:eastAsia="Calibri" w:hAnsi="Calibri" w:cs="Times New Roman"/>
+          <w:b/>
+          <w:bCs/>
+          <w:sz w:val="28"/>
+          <w:szCs w:val="28"/>
+        </w:rPr>
+        <w:t>Accessing the Scan Data</w:t>
+      </w:r>
+    </w:p>
+    <w:p>
+      <w:r>
+        <w:t>To view the scan data outside of what is contained within the reports, you can run standard SQL queries depending on the Database platform you are running on:</w:t>
+      </w:r>
+    </w:p>
+    <w:p>
+      <w:pPr>
+        <w:pStyle w:val="ListParagraph"/>
+        <w:numPr>
+          <w:ilvl w:val="0"/>
+          <w:numId w:val="8"/>
+        </w:numPr>
+      </w:pPr>
+      <w:r>
+        <w:t xml:space="preserve">For SQLite: </w:t>
+      </w:r>
+      <w:hyperlink r:id="rId5" w:history="1">
+        <w:r>
+          <w:rPr>
+            <w:rStyle w:val="Hyperlink"/>
+          </w:rPr>
+          <w:t>Db Browser</w:t>
+        </w:r>
+      </w:hyperlink>
+    </w:p>
+    <w:p>
+      <w:pPr>
+        <w:pStyle w:val="ListParagraph"/>
+        <w:numPr>
+          <w:ilvl w:val="0"/>
+          <w:numId w:val="8"/>
+        </w:numPr>
+      </w:pPr>
+      <w:r>
+        <w:t xml:space="preserve">For SQL Server: </w:t>
+      </w:r>
+      <w:hyperlink r:id="rId6" w:history="1">
+        <w:r>
+          <w:rPr>
+            <w:rStyle w:val="Hyperlink"/>
+          </w:rPr>
+          <w:t>SQL Server Management Studio (SSMS)</w:t>
+        </w:r>
+      </w:hyperlink>
+      <w:r>
+        <w:t xml:space="preserve"> </w:t>
+      </w:r>
+    </w:p>
     <w:sectPr>
       <w:pgSz w:w="12240" w:h="15840"/>
       <w:pgMar w:top="1440" w:right="1440" w:bottom="1008" w:left="1440" w:header="720" w:footer="720" w:gutter="0"/>
@@ -1019,6 +1400,119 @@
     </w:lvl>
   </w:abstractNum>
   <w:abstractNum w:abstractNumId="2" w15:restartNumberingAfterBreak="0">
+    <w:nsid w:val="4E7D4C64"/>
+    <w:multiLevelType w:val="hybridMultilevel"/>
+    <w:tmpl w:val="B4CC7E6A"/>
+    <w:lvl w:ilvl="0" w:tplc="04090001">
+      <w:start w:val="1"/>
+      <w:numFmt w:val="bullet"/>
+      <w:lvlText w:val=""/>
+      <w:lvlJc w:val="left"/>
+      <w:pPr>
+        <w:ind w:left="720" w:hanging="360"/>
+      </w:pPr>
+      <w:rPr>
+        <w:rFonts w:ascii="Symbol" w:hAnsi="Symbol" w:hint="default"/>
+      </w:rPr>
+    </w:lvl>
+    <w:lvl w:ilvl="1" w:tplc="04090003" w:tentative="1">
+      <w:start w:val="1"/>
+      <w:numFmt w:val="bullet"/>
+      <w:lvlText w:val="o"/>
+      <w:lvlJc w:val="left"/>
+      <w:pPr>
+        <w:ind w:left="1440" w:hanging="360"/>
+      </w:pPr>
+      <w:rPr>
+        <w:rFonts w:ascii="Courier New" w:hAnsi="Courier New" w:cs="Courier New" w:hint="default"/>
+      </w:rPr>
+    </w:lvl>
+    <w:lvl w:ilvl="2" w:tplc="04090005" w:tentative="1">
+      <w:start w:val="1"/>
+      <w:numFmt w:val="bullet"/>
+      <w:lvlText w:val=""/>
+      <w:lvlJc w:val="left"/>
+      <w:pPr>
+        <w:ind w:left="2160" w:hanging="360"/>
+      </w:pPr>
+      <w:rPr>
+        <w:rFonts w:ascii="Wingdings" w:hAnsi="Wingdings" w:hint="default"/>
+      </w:rPr>
+    </w:lvl>
+    <w:lvl w:ilvl="3" w:tplc="04090001" w:tentative="1">
+      <w:start w:val="1"/>
+      <w:numFmt w:val="bullet"/>
+      <w:lvlText w:val=""/>
+      <w:lvlJc w:val="left"/>
+      <w:pPr>
+        <w:ind w:left="2880" w:hanging="360"/>
+      </w:pPr>
+      <w:rPr>
+        <w:rFonts w:ascii="Symbol" w:hAnsi="Symbol" w:hint="default"/>
+      </w:rPr>
+    </w:lvl>
+    <w:lvl w:ilvl="4" w:tplc="04090003" w:tentative="1">
+      <w:start w:val="1"/>
+      <w:numFmt w:val="bullet"/>
+      <w:lvlText w:val="o"/>
+      <w:lvlJc w:val="left"/>
+      <w:pPr>
+        <w:ind w:left="3600" w:hanging="360"/>
+      </w:pPr>
+      <w:rPr>
+        <w:rFonts w:ascii="Courier New" w:hAnsi="Courier New" w:cs="Courier New" w:hint="default"/>
+      </w:rPr>
+    </w:lvl>
+    <w:lvl w:ilvl="5" w:tplc="04090005" w:tentative="1">
+      <w:start w:val="1"/>
+      <w:numFmt w:val="bullet"/>
+      <w:lvlText w:val=""/>
+      <w:lvlJc w:val="left"/>
+      <w:pPr>
+        <w:ind w:left="4320" w:hanging="360"/>
+      </w:pPr>
+      <w:rPr>
+        <w:rFonts w:ascii="Wingdings" w:hAnsi="Wingdings" w:hint="default"/>
+      </w:rPr>
+    </w:lvl>
+    <w:lvl w:ilvl="6" w:tplc="04090001" w:tentative="1">
+      <w:start w:val="1"/>
+      <w:numFmt w:val="bullet"/>
+      <w:lvlText w:val=""/>
+      <w:lvlJc w:val="left"/>
+      <w:pPr>
+        <w:ind w:left="5040" w:hanging="360"/>
+      </w:pPr>
+      <w:rPr>
+        <w:rFonts w:ascii="Symbol" w:hAnsi="Symbol" w:hint="default"/>
+      </w:rPr>
+    </w:lvl>
+    <w:lvl w:ilvl="7" w:tplc="04090003" w:tentative="1">
+      <w:start w:val="1"/>
+      <w:numFmt w:val="bullet"/>
+      <w:lvlText w:val="o"/>
+      <w:lvlJc w:val="left"/>
+      <w:pPr>
+        <w:ind w:left="5760" w:hanging="360"/>
+      </w:pPr>
+      <w:rPr>
+        <w:rFonts w:ascii="Courier New" w:hAnsi="Courier New" w:cs="Courier New" w:hint="default"/>
+      </w:rPr>
+    </w:lvl>
+    <w:lvl w:ilvl="8" w:tplc="04090005" w:tentative="1">
+      <w:start w:val="1"/>
+      <w:numFmt w:val="bullet"/>
+      <w:lvlText w:val=""/>
+      <w:lvlJc w:val="left"/>
+      <w:pPr>
+        <w:ind w:left="6480" w:hanging="360"/>
+      </w:pPr>
+      <w:rPr>
+        <w:rFonts w:ascii="Wingdings" w:hAnsi="Wingdings" w:hint="default"/>
+      </w:rPr>
+    </w:lvl>
+  </w:abstractNum>
+  <w:abstractNum w:abstractNumId="3" w15:restartNumberingAfterBreak="0">
     <w:nsid w:val="53714C3D"/>
     <w:multiLevelType w:val="hybridMultilevel"/>
     <w:tmpl w:val="1C20643A"/>
@@ -1131,7 +1625,7 @@
       </w:rPr>
     </w:lvl>
   </w:abstractNum>
-  <w:abstractNum w:abstractNumId="3" w15:restartNumberingAfterBreak="0">
+  <w:abstractNum w:abstractNumId="4" w15:restartNumberingAfterBreak="0">
     <w:nsid w:val="772813FB"/>
     <w:multiLevelType w:val="hybridMultilevel"/>
     <w:tmpl w:val="4AC0FF0E"/>
@@ -1244,7 +1738,7 @@
       </w:rPr>
     </w:lvl>
   </w:abstractNum>
-  <w:abstractNum w:abstractNumId="4" w15:restartNumberingAfterBreak="0">
+  <w:abstractNum w:abstractNumId="5" w15:restartNumberingAfterBreak="0">
     <w:nsid w:val="7C3D7D79"/>
     <w:multiLevelType w:val="hybridMultilevel"/>
     <w:tmpl w:val="762AAF0A"/>
@@ -1358,16 +1852,16 @@
     </w:lvl>
   </w:abstractNum>
   <w:num w:numId="1">
-    <w:abstractNumId w:val="3"/>
+    <w:abstractNumId w:val="4"/>
   </w:num>
   <w:num w:numId="2">
-    <w:abstractNumId w:val="4"/>
+    <w:abstractNumId w:val="5"/>
   </w:num>
   <w:num w:numId="3">
     <w:abstractNumId w:val="0"/>
   </w:num>
   <w:num w:numId="4">
-    <w:abstractNumId w:val="2"/>
+    <w:abstractNumId w:val="3"/>
   </w:num>
   <w:num w:numId="5">
     <w:abstractNumId w:val="0"/>
@@ -1384,10 +1878,13 @@
     <w:lvlOverride w:ilvl="8"/>
   </w:num>
   <w:num w:numId="6">
-    <w:abstractNumId w:val="4"/>
+    <w:abstractNumId w:val="5"/>
   </w:num>
   <w:num w:numId="7">
     <w:abstractNumId w:val="1"/>
+  </w:num>
+  <w:num w:numId="8">
+    <w:abstractNumId w:val="2"/>
   </w:num>
 </w:numbering>
 </file>

</xml_diff>